<commit_message>
Updated to Martinas notes and started on Day 4
</commit_message>
<xml_diff>
--- a/Best things learned from Murray.docx
+++ b/Best things learned from Murray.docx
@@ -165,19 +165,11 @@
         </w:rPr>
         <w:t xml:space="preserve"> </w:t>
       </w:r>
-      <w:proofErr w:type="spellStart"/>
-      <w:r>
-        <w:rPr>
-          <w:rFonts w:ascii="Times New Roman" w:hAnsi="Times New Roman" w:cs="Times New Roman"/>
-        </w:rPr>
-        <w:t>the</w:t>
-      </w:r>
-      <w:proofErr w:type="spellEnd"/>
-      <w:r>
-        <w:rPr>
-          <w:rFonts w:ascii="Times New Roman" w:hAnsi="Times New Roman" w:cs="Times New Roman"/>
-        </w:rPr>
-        <w:t xml:space="preserve"> covariates</w:t>
+      <w:r>
+        <w:rPr>
+          <w:rFonts w:ascii="Times New Roman" w:hAnsi="Times New Roman" w:cs="Times New Roman"/>
+        </w:rPr>
+        <w:t>the covariates</w:t>
       </w:r>
       <w:r>
         <w:rPr>
@@ -374,6 +366,176 @@
           <w:rFonts w:ascii="Times New Roman" w:hAnsi="Times New Roman" w:cs="Times New Roman"/>
         </w:rPr>
         <w:t xml:space="preserve"> differences (X is # units higher than Y) rather than fractional differences</w:t>
+      </w:r>
+    </w:p>
+    <w:p>
+      <w:pPr>
+        <w:pStyle w:val="ListParagraph"/>
+        <w:numPr>
+          <w:ilvl w:val="0"/>
+          <w:numId w:val="2"/>
+        </w:numPr>
+        <w:spacing w:after="120" w:line="276" w:lineRule="auto"/>
+        <w:rPr>
+          <w:rFonts w:ascii="Times New Roman" w:hAnsi="Times New Roman" w:cs="Times New Roman"/>
+        </w:rPr>
+      </w:pPr>
+      <w:proofErr w:type="spellStart"/>
+      <w:r>
+        <w:rPr>
+          <w:rFonts w:ascii="Times New Roman" w:hAnsi="Times New Roman" w:cs="Times New Roman"/>
+          <w:i/>
+        </w:rPr>
+        <w:t>nlme</w:t>
+      </w:r>
+      <w:proofErr w:type="spellEnd"/>
+      <w:r>
+        <w:rPr>
+          <w:rFonts w:ascii="Times New Roman" w:hAnsi="Times New Roman" w:cs="Times New Roman"/>
+        </w:rPr>
+        <w:t xml:space="preserve"> was the first way of doing mixed-effect models, </w:t>
+      </w:r>
+      <w:proofErr w:type="spellStart"/>
+      <w:r>
+        <w:rPr>
+          <w:rFonts w:ascii="Times New Roman" w:hAnsi="Times New Roman" w:cs="Times New Roman"/>
+        </w:rPr>
+        <w:t xml:space="preserve">it </w:t>
+      </w:r>
+      <w:proofErr w:type="spellEnd"/>
+      <w:r>
+        <w:rPr>
+          <w:rFonts w:ascii="Times New Roman" w:hAnsi="Times New Roman" w:cs="Times New Roman"/>
+        </w:rPr>
+        <w:t xml:space="preserve">uses quasi-likelihood by re-fitting the </w:t>
+      </w:r>
+      <w:proofErr w:type="gramStart"/>
+      <w:r>
+        <w:rPr>
+          <w:rFonts w:ascii="Times New Roman" w:hAnsi="Times New Roman" w:cs="Times New Roman"/>
+        </w:rPr>
+        <w:t>models</w:t>
+      </w:r>
+      <w:proofErr w:type="gramEnd"/>
+      <w:r>
+        <w:rPr>
+          <w:rFonts w:ascii="Times New Roman" w:hAnsi="Times New Roman" w:cs="Times New Roman"/>
+        </w:rPr>
+        <w:t xml:space="preserve"> different ways</w:t>
+      </w:r>
+      <w:r>
+        <w:rPr>
+          <w:rFonts w:ascii="Times New Roman" w:hAnsi="Times New Roman" w:cs="Times New Roman"/>
+        </w:rPr>
+        <w:t xml:space="preserve">, so isn’t as modern as </w:t>
+      </w:r>
+      <w:r>
+        <w:rPr>
+          <w:rFonts w:ascii="Times New Roman" w:hAnsi="Times New Roman" w:cs="Times New Roman"/>
+          <w:i/>
+        </w:rPr>
+        <w:t>lme4</w:t>
+      </w:r>
+      <w:r>
+        <w:rPr>
+          <w:rFonts w:ascii="Times New Roman" w:hAnsi="Times New Roman" w:cs="Times New Roman"/>
+          <w:i/>
+        </w:rPr>
+        <w:t xml:space="preserve"> </w:t>
+      </w:r>
+      <w:r>
+        <w:rPr>
+          <w:rFonts w:ascii="Times New Roman" w:hAnsi="Times New Roman" w:cs="Times New Roman"/>
+        </w:rPr>
+        <w:t xml:space="preserve">or </w:t>
+      </w:r>
+      <w:proofErr w:type="spellStart"/>
+      <w:r>
+        <w:rPr>
+          <w:rFonts w:ascii="Times New Roman" w:hAnsi="Times New Roman" w:cs="Times New Roman"/>
+          <w:i/>
+        </w:rPr>
+        <w:t>glmer</w:t>
+      </w:r>
+      <w:proofErr w:type="spellEnd"/>
+      <w:r>
+        <w:rPr>
+          <w:rFonts w:ascii="Times New Roman" w:hAnsi="Times New Roman" w:cs="Times New Roman"/>
+        </w:rPr>
+        <w:t>, but these are limited in the families that it supports, including zero-inflated models</w:t>
+      </w:r>
+      <w:r>
+        <w:rPr>
+          <w:rFonts w:ascii="Times New Roman" w:hAnsi="Times New Roman" w:cs="Times New Roman"/>
+        </w:rPr>
+        <w:t xml:space="preserve">. </w:t>
+      </w:r>
+      <w:proofErr w:type="gramStart"/>
+      <w:r>
+        <w:rPr>
+          <w:rFonts w:ascii="Times New Roman" w:hAnsi="Times New Roman" w:cs="Times New Roman"/>
+        </w:rPr>
+        <w:t>Thus</w:t>
+      </w:r>
+      <w:proofErr w:type="gramEnd"/>
+      <w:r>
+        <w:rPr>
+          <w:rFonts w:ascii="Times New Roman" w:hAnsi="Times New Roman" w:cs="Times New Roman"/>
+        </w:rPr>
+        <w:t xml:space="preserve"> </w:t>
+      </w:r>
+      <w:proofErr w:type="spellStart"/>
+      <w:r>
+        <w:rPr>
+          <w:rFonts w:ascii="Times New Roman" w:hAnsi="Times New Roman" w:cs="Times New Roman"/>
+          <w:i/>
+        </w:rPr>
+        <w:t>glmmTMB</w:t>
+      </w:r>
+      <w:proofErr w:type="spellEnd"/>
+      <w:r>
+        <w:rPr>
+          <w:rFonts w:ascii="Times New Roman" w:hAnsi="Times New Roman" w:cs="Times New Roman"/>
+        </w:rPr>
+        <w:t xml:space="preserve"> to fit the broad range of models used in ecology</w:t>
+      </w:r>
+    </w:p>
+    <w:p>
+      <w:pPr>
+        <w:pStyle w:val="ListParagraph"/>
+        <w:numPr>
+          <w:ilvl w:val="0"/>
+          <w:numId w:val="2"/>
+        </w:numPr>
+        <w:spacing w:after="120" w:line="276" w:lineRule="auto"/>
+        <w:rPr>
+          <w:rFonts w:ascii="Times New Roman" w:hAnsi="Times New Roman" w:cs="Times New Roman"/>
+        </w:rPr>
+      </w:pPr>
+      <w:r>
+        <w:rPr>
+          <w:rFonts w:ascii="Times New Roman" w:hAnsi="Times New Roman" w:cs="Times New Roman"/>
+        </w:rPr>
+        <w:t>'group' works similar to 'by', just that group is more versatile when it comes to mapping, etc. because it will automatically group by polygon, while by needs a named list as input. Otherwise, they work very similarly.</w:t>
+      </w:r>
+    </w:p>
+    <w:p>
+      <w:pPr>
+        <w:pStyle w:val="ListParagraph"/>
+        <w:numPr>
+          <w:ilvl w:val="0"/>
+          <w:numId w:val="2"/>
+        </w:numPr>
+        <w:spacing w:after="120" w:line="276" w:lineRule="auto"/>
+        <w:rPr>
+          <w:rFonts w:ascii="Times New Roman" w:hAnsi="Times New Roman" w:cs="Times New Roman"/>
+        </w:rPr>
+      </w:pPr>
+      <w:r>
+        <w:rPr>
+          <w:rFonts w:ascii="Times New Roman" w:hAnsi="Times New Roman" w:cs="Times New Roman"/>
+        </w:rPr>
+        <w:t>Allowing a random slope and intercept model is ok with minimum evidence of non-parallel lines, as the model will tell us if this is unnecessary.</w:t>
       </w:r>
       <w:bookmarkStart w:id="0" w:name="_GoBack"/>
       <w:bookmarkEnd w:id="0"/>

</xml_diff>

<commit_message>
Week 2 Day 1 GAM code
</commit_message>
<xml_diff>
--- a/Best things learned from Murray.docx
+++ b/Best things learned from Murray.docx
@@ -961,33 +961,169 @@
         <w:rPr>
           <w:rFonts w:ascii="Times New Roman" w:hAnsi="Times New Roman" w:cs="Times New Roman"/>
         </w:rPr>
-        <w:t>Extra things to make:</w:t>
-      </w:r>
-    </w:p>
-    <w:p>
-      <w:pPr>
-        <w:spacing w:after="120" w:line="276" w:lineRule="auto"/>
-        <w:rPr>
-          <w:rFonts w:ascii="Times New Roman" w:hAnsi="Times New Roman" w:cs="Times New Roman"/>
-        </w:rPr>
-      </w:pPr>
-    </w:p>
-    <w:p>
-      <w:pPr>
-        <w:spacing w:after="120" w:line="276" w:lineRule="auto"/>
-        <w:rPr>
-          <w:rFonts w:ascii="Times New Roman" w:hAnsi="Times New Roman" w:cs="Times New Roman"/>
-        </w:rPr>
-      </w:pPr>
+        <w:t>GAMs</w:t>
+      </w:r>
+    </w:p>
+    <w:p>
+      <w:pPr>
+        <w:pStyle w:val="ListParagraph"/>
+        <w:numPr>
+          <w:ilvl w:val="0"/>
+          <w:numId w:val="3"/>
+        </w:numPr>
+        <w:spacing w:after="120" w:line="276" w:lineRule="auto"/>
+        <w:rPr>
+          <w:rFonts w:ascii="Times New Roman" w:hAnsi="Times New Roman" w:cs="Times New Roman"/>
+        </w:rPr>
+      </w:pPr>
+      <w:r>
+        <w:rPr>
+          <w:rFonts w:ascii="Times New Roman" w:hAnsi="Times New Roman" w:cs="Times New Roman"/>
+        </w:rPr>
+        <w:t xml:space="preserve">The general rule of thumb for </w:t>
+      </w:r>
+      <w:proofErr w:type="spellStart"/>
+      <w:r>
+        <w:rPr>
+          <w:rFonts w:ascii="Times New Roman" w:hAnsi="Times New Roman" w:cs="Times New Roman"/>
+        </w:rPr>
+        <w:t>wiggliness</w:t>
+      </w:r>
+      <w:proofErr w:type="spellEnd"/>
+      <w:r>
+        <w:rPr>
+          <w:rFonts w:ascii="Times New Roman" w:hAnsi="Times New Roman" w:cs="Times New Roman"/>
+        </w:rPr>
+        <w:t xml:space="preserve"> </w:t>
+      </w:r>
+      <w:proofErr w:type="spellStart"/>
+      <w:proofErr w:type="gramStart"/>
+      <w:r>
+        <w:rPr>
+          <w:rFonts w:ascii="Times New Roman" w:hAnsi="Times New Roman" w:cs="Times New Roman"/>
+        </w:rPr>
+        <w:t>k.check</w:t>
+      </w:r>
+      <w:proofErr w:type="spellEnd"/>
+      <w:proofErr w:type="gramEnd"/>
+      <w:r>
+        <w:rPr>
+          <w:rFonts w:ascii="Times New Roman" w:hAnsi="Times New Roman" w:cs="Times New Roman"/>
+        </w:rPr>
+        <w:t xml:space="preserve"> is that if you need more knot </w:t>
+      </w:r>
+      <w:proofErr w:type="spellStart"/>
+      <w:r>
+        <w:rPr>
+          <w:rFonts w:ascii="Times New Roman" w:hAnsi="Times New Roman" w:cs="Times New Roman"/>
+        </w:rPr>
+        <w:t>dfs</w:t>
+      </w:r>
+      <w:proofErr w:type="spellEnd"/>
+      <w:r>
+        <w:rPr>
+          <w:rFonts w:ascii="Times New Roman" w:hAnsi="Times New Roman" w:cs="Times New Roman"/>
+        </w:rPr>
+        <w:t>, we should double it.</w:t>
+      </w:r>
+    </w:p>
+    <w:p>
+      <w:pPr>
+        <w:pStyle w:val="ListParagraph"/>
+        <w:numPr>
+          <w:ilvl w:val="0"/>
+          <w:numId w:val="3"/>
+        </w:numPr>
+        <w:spacing w:after="120" w:line="276" w:lineRule="auto"/>
+        <w:rPr>
+          <w:rFonts w:ascii="Times New Roman" w:hAnsi="Times New Roman" w:cs="Times New Roman"/>
+        </w:rPr>
+      </w:pPr>
+      <w:proofErr w:type="spellStart"/>
       <w:r>
         <w:rPr>
           <w:rFonts w:ascii="Times New Roman" w:hAnsi="Times New Roman" w:cs="Times New Roman"/>
         </w:rPr>
         <w:lastRenderedPageBreak/>
-        <w:t>**Package for extracting formula, determining model differences, and filling these in for the AIC table**</w:t>
+        <w:t>edf</w:t>
+      </w:r>
+      <w:proofErr w:type="spellEnd"/>
+      <w:r>
+        <w:rPr>
+          <w:rFonts w:ascii="Times New Roman" w:hAnsi="Times New Roman" w:cs="Times New Roman"/>
+        </w:rPr>
+        <w:t xml:space="preserve"> = </w:t>
+      </w:r>
+      <w:r>
+        <w:rPr>
+          <w:rFonts w:ascii="Times New Roman" w:hAnsi="Times New Roman" w:cs="Times New Roman"/>
+        </w:rPr>
+        <w:t>1</w:t>
+      </w:r>
+      <w:r>
+        <w:rPr>
+          <w:rFonts w:ascii="Times New Roman" w:hAnsi="Times New Roman" w:cs="Times New Roman"/>
+        </w:rPr>
+        <w:t xml:space="preserve"> suggests just a significant linear term (not curvilinear)</w:t>
+      </w:r>
+      <w:r>
+        <w:rPr>
+          <w:rFonts w:ascii="Times New Roman" w:hAnsi="Times New Roman" w:cs="Times New Roman"/>
+        </w:rPr>
+        <w:t xml:space="preserve">, </w:t>
+      </w:r>
+      <w:proofErr w:type="spellStart"/>
+      <w:r>
+        <w:rPr>
+          <w:rFonts w:ascii="Times New Roman" w:hAnsi="Times New Roman" w:cs="Times New Roman"/>
+        </w:rPr>
+        <w:t>edf</w:t>
+      </w:r>
+      <w:proofErr w:type="spellEnd"/>
+      <w:r>
+        <w:rPr>
+          <w:rFonts w:ascii="Times New Roman" w:hAnsi="Times New Roman" w:cs="Times New Roman"/>
+        </w:rPr>
+        <w:t xml:space="preserve"> = 0 suggests no such trend</w:t>
       </w:r>
       <w:bookmarkStart w:id="0" w:name="_GoBack"/>
       <w:bookmarkEnd w:id="0"/>
+    </w:p>
+    <w:p>
+      <w:pPr>
+        <w:spacing w:after="120" w:line="276" w:lineRule="auto"/>
+        <w:rPr>
+          <w:rFonts w:ascii="Times New Roman" w:hAnsi="Times New Roman" w:cs="Times New Roman"/>
+        </w:rPr>
+      </w:pPr>
+      <w:r>
+        <w:rPr>
+          <w:rFonts w:ascii="Times New Roman" w:hAnsi="Times New Roman" w:cs="Times New Roman"/>
+        </w:rPr>
+        <w:t>Extra things to make:</w:t>
+      </w:r>
+    </w:p>
+    <w:p>
+      <w:pPr>
+        <w:spacing w:after="120" w:line="276" w:lineRule="auto"/>
+        <w:rPr>
+          <w:rFonts w:ascii="Times New Roman" w:hAnsi="Times New Roman" w:cs="Times New Roman"/>
+        </w:rPr>
+      </w:pPr>
+    </w:p>
+    <w:p>
+      <w:pPr>
+        <w:spacing w:after="120" w:line="276" w:lineRule="auto"/>
+        <w:rPr>
+          <w:rFonts w:ascii="Times New Roman" w:hAnsi="Times New Roman" w:cs="Times New Roman"/>
+        </w:rPr>
+      </w:pPr>
+      <w:r>
+        <w:rPr>
+          <w:rFonts w:ascii="Times New Roman" w:hAnsi="Times New Roman" w:cs="Times New Roman"/>
+        </w:rPr>
+        <w:t>**Package for extracting formula, determining model differences, and filling these in for the AIC table**</w:t>
+      </w:r>
     </w:p>
     <w:p>
       <w:pPr>
@@ -1123,6 +1259,119 @@
     </w:lvl>
   </w:abstractNum>
   <w:abstractNum w:abstractNumId="1" w15:restartNumberingAfterBreak="0">
+    <w:nsid w:val="17D5030B"/>
+    <w:multiLevelType w:val="hybridMultilevel"/>
+    <w:tmpl w:val="B9B60DCC"/>
+    <w:lvl w:ilvl="0" w:tplc="04090001">
+      <w:start w:val="1"/>
+      <w:numFmt w:val="bullet"/>
+      <w:lvlText w:val=""/>
+      <w:lvlJc w:val="left"/>
+      <w:pPr>
+        <w:ind w:left="720" w:hanging="360"/>
+      </w:pPr>
+      <w:rPr>
+        <w:rFonts w:ascii="Symbol" w:hAnsi="Symbol" w:hint="default"/>
+      </w:rPr>
+    </w:lvl>
+    <w:lvl w:ilvl="1" w:tplc="04090003" w:tentative="1">
+      <w:start w:val="1"/>
+      <w:numFmt w:val="bullet"/>
+      <w:lvlText w:val="o"/>
+      <w:lvlJc w:val="left"/>
+      <w:pPr>
+        <w:ind w:left="1440" w:hanging="360"/>
+      </w:pPr>
+      <w:rPr>
+        <w:rFonts w:ascii="Courier New" w:hAnsi="Courier New" w:cs="Courier New" w:hint="default"/>
+      </w:rPr>
+    </w:lvl>
+    <w:lvl w:ilvl="2" w:tplc="04090005" w:tentative="1">
+      <w:start w:val="1"/>
+      <w:numFmt w:val="bullet"/>
+      <w:lvlText w:val=""/>
+      <w:lvlJc w:val="left"/>
+      <w:pPr>
+        <w:ind w:left="2160" w:hanging="360"/>
+      </w:pPr>
+      <w:rPr>
+        <w:rFonts w:ascii="Wingdings" w:hAnsi="Wingdings" w:hint="default"/>
+      </w:rPr>
+    </w:lvl>
+    <w:lvl w:ilvl="3" w:tplc="04090001" w:tentative="1">
+      <w:start w:val="1"/>
+      <w:numFmt w:val="bullet"/>
+      <w:lvlText w:val=""/>
+      <w:lvlJc w:val="left"/>
+      <w:pPr>
+        <w:ind w:left="2880" w:hanging="360"/>
+      </w:pPr>
+      <w:rPr>
+        <w:rFonts w:ascii="Symbol" w:hAnsi="Symbol" w:hint="default"/>
+      </w:rPr>
+    </w:lvl>
+    <w:lvl w:ilvl="4" w:tplc="04090003" w:tentative="1">
+      <w:start w:val="1"/>
+      <w:numFmt w:val="bullet"/>
+      <w:lvlText w:val="o"/>
+      <w:lvlJc w:val="left"/>
+      <w:pPr>
+        <w:ind w:left="3600" w:hanging="360"/>
+      </w:pPr>
+      <w:rPr>
+        <w:rFonts w:ascii="Courier New" w:hAnsi="Courier New" w:cs="Courier New" w:hint="default"/>
+      </w:rPr>
+    </w:lvl>
+    <w:lvl w:ilvl="5" w:tplc="04090005" w:tentative="1">
+      <w:start w:val="1"/>
+      <w:numFmt w:val="bullet"/>
+      <w:lvlText w:val=""/>
+      <w:lvlJc w:val="left"/>
+      <w:pPr>
+        <w:ind w:left="4320" w:hanging="360"/>
+      </w:pPr>
+      <w:rPr>
+        <w:rFonts w:ascii="Wingdings" w:hAnsi="Wingdings" w:hint="default"/>
+      </w:rPr>
+    </w:lvl>
+    <w:lvl w:ilvl="6" w:tplc="04090001" w:tentative="1">
+      <w:start w:val="1"/>
+      <w:numFmt w:val="bullet"/>
+      <w:lvlText w:val=""/>
+      <w:lvlJc w:val="left"/>
+      <w:pPr>
+        <w:ind w:left="5040" w:hanging="360"/>
+      </w:pPr>
+      <w:rPr>
+        <w:rFonts w:ascii="Symbol" w:hAnsi="Symbol" w:hint="default"/>
+      </w:rPr>
+    </w:lvl>
+    <w:lvl w:ilvl="7" w:tplc="04090003" w:tentative="1">
+      <w:start w:val="1"/>
+      <w:numFmt w:val="bullet"/>
+      <w:lvlText w:val="o"/>
+      <w:lvlJc w:val="left"/>
+      <w:pPr>
+        <w:ind w:left="5760" w:hanging="360"/>
+      </w:pPr>
+      <w:rPr>
+        <w:rFonts w:ascii="Courier New" w:hAnsi="Courier New" w:cs="Courier New" w:hint="default"/>
+      </w:rPr>
+    </w:lvl>
+    <w:lvl w:ilvl="8" w:tplc="04090005" w:tentative="1">
+      <w:start w:val="1"/>
+      <w:numFmt w:val="bullet"/>
+      <w:lvlText w:val=""/>
+      <w:lvlJc w:val="left"/>
+      <w:pPr>
+        <w:ind w:left="6480" w:hanging="360"/>
+      </w:pPr>
+      <w:rPr>
+        <w:rFonts w:ascii="Wingdings" w:hAnsi="Wingdings" w:hint="default"/>
+      </w:rPr>
+    </w:lvl>
+  </w:abstractNum>
+  <w:abstractNum w:abstractNumId="2" w15:restartNumberingAfterBreak="0">
     <w:nsid w:val="3161051C"/>
     <w:multiLevelType w:val="hybridMultilevel"/>
     <w:tmpl w:val="8192491C"/>
@@ -1236,10 +1485,13 @@
     </w:lvl>
   </w:abstractNum>
   <w:num w:numId="1">
-    <w:abstractNumId w:val="1"/>
+    <w:abstractNumId w:val="2"/>
   </w:num>
   <w:num w:numId="2">
     <w:abstractNumId w:val="0"/>
+  </w:num>
+  <w:num w:numId="3">
+    <w:abstractNumId w:val="1"/>
   </w:num>
 </w:numbering>
 </file>
@@ -2054,7 +2306,7 @@
 </file>
 
 <file path=customXml/itemProps1.xml><?xml version="1.0" encoding="utf-8"?>
-<ds:datastoreItem xmlns:ds="http://schemas.openxmlformats.org/officeDocument/2006/customXml" ds:itemID="{F855E39D-FFF6-7047-BC03-AD9594F13F6A}">
+<ds:datastoreItem xmlns:ds="http://schemas.openxmlformats.org/officeDocument/2006/customXml" ds:itemID="{A8F58CA2-83A3-AD41-9348-41FE46AA3C81}">
   <ds:schemaRefs>
     <ds:schemaRef ds:uri="http://schemas.openxmlformats.org/officeDocument/2006/bibliography"/>
   </ds:schemaRefs>

</xml_diff>

<commit_message>
End of Day 2 Week 2
</commit_message>
<xml_diff>
--- a/Best things learned from Murray.docx
+++ b/Best things learned from Murray.docx
@@ -36,26 +36,23 @@
         </w:rPr>
         <w:t xml:space="preserve">Factorizing a binary 0/1 variable will screw up </w:t>
       </w:r>
-      <w:proofErr w:type="spellStart"/>
-      <w:r>
-        <w:rPr>
-          <w:rFonts w:ascii="Times New Roman" w:hAnsi="Times New Roman" w:cs="Times New Roman"/>
-        </w:rPr>
-        <w:t>emmeans</w:t>
-      </w:r>
-      <w:proofErr w:type="spellEnd"/>
-      <w:r>
-        <w:rPr>
-          <w:rFonts w:ascii="Times New Roman" w:hAnsi="Times New Roman" w:cs="Times New Roman"/>
-        </w:rPr>
-        <w:t xml:space="preserve"> </w:t>
-      </w:r>
-      <w:proofErr w:type="spellStart"/>
-      <w:r>
-        <w:rPr>
-          <w:rFonts w:ascii="Times New Roman" w:hAnsi="Times New Roman" w:cs="Times New Roman"/>
-        </w:rPr>
-        <w:t>backtransformation</w:t>
+      <w:r>
+        <w:rPr>
+          <w:rFonts w:ascii="Times New Roman" w:hAnsi="Times New Roman" w:cs="Times New Roman"/>
+        </w:rPr>
+        <w:t>emmeans backtransformation</w:t>
+      </w:r>
+      <w:r>
+        <w:rPr>
+          <w:rFonts w:ascii="Times New Roman" w:hAnsi="Times New Roman" w:cs="Times New Roman"/>
+        </w:rPr>
+        <w:t xml:space="preserve">s </w:t>
+      </w:r>
+      <w:r>
+        <w:rPr>
+          <w:rFonts w:ascii="Times New Roman" w:hAnsi="Times New Roman" w:cs="Times New Roman"/>
+        </w:rPr>
+        <w:t>later on! Need</w:t>
       </w:r>
       <w:r>
         <w:rPr>
@@ -63,25 +60,6 @@
         </w:rPr>
         <w:t>s</w:t>
       </w:r>
-      <w:proofErr w:type="spellEnd"/>
-      <w:r>
-        <w:rPr>
-          <w:rFonts w:ascii="Times New Roman" w:hAnsi="Times New Roman" w:cs="Times New Roman"/>
-        </w:rPr>
-        <w:t xml:space="preserve"> </w:t>
-      </w:r>
-      <w:r>
-        <w:rPr>
-          <w:rFonts w:ascii="Times New Roman" w:hAnsi="Times New Roman" w:cs="Times New Roman"/>
-        </w:rPr>
-        <w:t>later on! Need</w:t>
-      </w:r>
-      <w:r>
-        <w:rPr>
-          <w:rFonts w:ascii="Times New Roman" w:hAnsi="Times New Roman" w:cs="Times New Roman"/>
-        </w:rPr>
-        <w:t>s</w:t>
-      </w:r>
       <w:r>
         <w:rPr>
           <w:rFonts w:ascii="Times New Roman" w:hAnsi="Times New Roman" w:cs="Times New Roman"/>
@@ -92,16 +70,8 @@
         <w:rPr>
           <w:rFonts w:ascii="Times New Roman" w:hAnsi="Times New Roman" w:cs="Times New Roman"/>
         </w:rPr>
-        <w:t xml:space="preserve"> with </w:t>
-      </w:r>
-      <w:proofErr w:type="spellStart"/>
-      <w:r>
-        <w:rPr>
-          <w:rFonts w:ascii="Times New Roman" w:hAnsi="Times New Roman" w:cs="Times New Roman"/>
-        </w:rPr>
-        <w:t>glm</w:t>
-      </w:r>
-      <w:proofErr w:type="spellEnd"/>
+        <w:t xml:space="preserve"> with glm</w:t>
+      </w:r>
     </w:p>
     <w:p>
       <w:pPr>
@@ -200,35 +170,7 @@
         <w:rPr>
           <w:rFonts w:ascii="Times New Roman" w:hAnsi="Times New Roman" w:cs="Times New Roman"/>
         </w:rPr>
-        <w:t xml:space="preserve">Can keep in the transformation of predictors (e.g., </w:t>
-      </w:r>
-      <w:proofErr w:type="gramStart"/>
-      <w:r>
-        <w:rPr>
-          <w:rFonts w:ascii="Times New Roman" w:hAnsi="Times New Roman" w:cs="Times New Roman"/>
-        </w:rPr>
-        <w:t>scale(</w:t>
-      </w:r>
-      <w:proofErr w:type="gramEnd"/>
-      <w:r>
-        <w:rPr>
-          <w:rFonts w:ascii="Times New Roman" w:hAnsi="Times New Roman" w:cs="Times New Roman"/>
-        </w:rPr>
-        <w:t xml:space="preserve">…, scale=FALSE), log(…)) and then the original variables can be used as inputs in </w:t>
-      </w:r>
-      <w:proofErr w:type="spellStart"/>
-      <w:r>
-        <w:rPr>
-          <w:rFonts w:ascii="Times New Roman" w:hAnsi="Times New Roman" w:cs="Times New Roman"/>
-        </w:rPr>
-        <w:t>emmeans</w:t>
-      </w:r>
-      <w:proofErr w:type="spellEnd"/>
-      <w:r>
-        <w:rPr>
-          <w:rFonts w:ascii="Times New Roman" w:hAnsi="Times New Roman" w:cs="Times New Roman"/>
-        </w:rPr>
-        <w:t>, etc.</w:t>
+        <w:t>Can keep in the transformation of predictors (e.g., scale(…, scale=FALSE), log(…)) and then the original variables can be used as inputs in emmeans, etc.</w:t>
       </w:r>
     </w:p>
     <w:p>
@@ -243,19 +185,11 @@
           <w:rFonts w:ascii="Times New Roman" w:hAnsi="Times New Roman" w:cs="Times New Roman"/>
         </w:rPr>
       </w:pPr>
-      <w:proofErr w:type="spellStart"/>
-      <w:r>
-        <w:rPr>
-          <w:rFonts w:ascii="Times New Roman" w:hAnsi="Times New Roman" w:cs="Times New Roman"/>
-        </w:rPr>
-        <w:t>emmeans</w:t>
-      </w:r>
-      <w:proofErr w:type="spellEnd"/>
-      <w:r>
-        <w:rPr>
-          <w:rFonts w:ascii="Times New Roman" w:hAnsi="Times New Roman" w:cs="Times New Roman"/>
-        </w:rPr>
-        <w:t xml:space="preserve"> package requires TRUE and FALSEs to be spelled out to work properly</w:t>
+      <w:r>
+        <w:rPr>
+          <w:rFonts w:ascii="Times New Roman" w:hAnsi="Times New Roman" w:cs="Times New Roman"/>
+        </w:rPr>
+        <w:t>emmeans package requires TRUE and FALSEs to be spelled out to work properly</w:t>
       </w:r>
     </w:p>
     <w:p>
@@ -305,55 +239,13 @@
         <w:rPr>
           <w:rFonts w:ascii="Times New Roman" w:hAnsi="Times New Roman" w:cs="Times New Roman"/>
         </w:rPr>
-        <w:t xml:space="preserve">Use </w:t>
-      </w:r>
-      <w:proofErr w:type="spellStart"/>
-      <w:r>
-        <w:rPr>
-          <w:rFonts w:ascii="Times New Roman" w:hAnsi="Times New Roman" w:cs="Times New Roman"/>
-        </w:rPr>
-        <w:t>emmeans</w:t>
-      </w:r>
-      <w:proofErr w:type="spellEnd"/>
-      <w:r>
-        <w:rPr>
-          <w:rFonts w:ascii="Times New Roman" w:hAnsi="Times New Roman" w:cs="Times New Roman"/>
-        </w:rPr>
-        <w:t xml:space="preserve"> on link scale %&gt;% </w:t>
-      </w:r>
-      <w:proofErr w:type="spellStart"/>
-      <w:r>
-        <w:rPr>
-          <w:rFonts w:ascii="Times New Roman" w:hAnsi="Times New Roman" w:cs="Times New Roman"/>
-        </w:rPr>
-        <w:t>regrid</w:t>
-      </w:r>
-      <w:proofErr w:type="spellEnd"/>
-      <w:r>
-        <w:rPr>
-          <w:rFonts w:ascii="Times New Roman" w:hAnsi="Times New Roman" w:cs="Times New Roman"/>
-        </w:rPr>
-        <w:t xml:space="preserve"> %&gt;% pairs </w:t>
-      </w:r>
-      <w:r>
-        <w:rPr>
-          <w:rFonts w:ascii="Times New Roman" w:hAnsi="Times New Roman" w:cs="Times New Roman"/>
-        </w:rPr>
-        <w:t xml:space="preserve">%&gt;% </w:t>
-      </w:r>
-      <w:proofErr w:type="spellStart"/>
-      <w:r>
-        <w:rPr>
-          <w:rFonts w:ascii="Times New Roman" w:hAnsi="Times New Roman" w:cs="Times New Roman"/>
-        </w:rPr>
-        <w:t>confint</w:t>
-      </w:r>
-      <w:proofErr w:type="spellEnd"/>
-      <w:r>
-        <w:rPr>
-          <w:rFonts w:ascii="Times New Roman" w:hAnsi="Times New Roman" w:cs="Times New Roman"/>
-        </w:rPr>
-        <w:t xml:space="preserve"> </w:t>
+        <w:t xml:space="preserve">Use emmeans on link scale %&gt;% regrid %&gt;% pairs </w:t>
+      </w:r>
+      <w:r>
+        <w:rPr>
+          <w:rFonts w:ascii="Times New Roman" w:hAnsi="Times New Roman" w:cs="Times New Roman"/>
+        </w:rPr>
+        <w:t xml:space="preserve">%&gt;% confint </w:t>
       </w:r>
       <w:r>
         <w:rPr>
@@ -380,7 +272,6 @@
           <w:rFonts w:ascii="Times New Roman" w:hAnsi="Times New Roman" w:cs="Times New Roman"/>
         </w:rPr>
       </w:pPr>
-      <w:proofErr w:type="spellStart"/>
       <w:r>
         <w:rPr>
           <w:rFonts w:ascii="Times New Roman" w:hAnsi="Times New Roman" w:cs="Times New Roman"/>
@@ -388,26 +279,11 @@
         </w:rPr>
         <w:t>nlme</w:t>
       </w:r>
-      <w:proofErr w:type="spellEnd"/>
-      <w:r>
-        <w:rPr>
-          <w:rFonts w:ascii="Times New Roman" w:hAnsi="Times New Roman" w:cs="Times New Roman"/>
-        </w:rPr>
-        <w:t xml:space="preserve"> was the first way of doing mixed-effect models, it uses quasi-likelihood by re-fitting the </w:t>
-      </w:r>
-      <w:proofErr w:type="gramStart"/>
-      <w:r>
-        <w:rPr>
-          <w:rFonts w:ascii="Times New Roman" w:hAnsi="Times New Roman" w:cs="Times New Roman"/>
-        </w:rPr>
-        <w:t>models</w:t>
-      </w:r>
-      <w:proofErr w:type="gramEnd"/>
-      <w:r>
-        <w:rPr>
-          <w:rFonts w:ascii="Times New Roman" w:hAnsi="Times New Roman" w:cs="Times New Roman"/>
-        </w:rPr>
-        <w:t xml:space="preserve"> different ways</w:t>
+      <w:r>
+        <w:rPr>
+          <w:rFonts w:ascii="Times New Roman" w:hAnsi="Times New Roman" w:cs="Times New Roman"/>
+        </w:rPr>
+        <w:t xml:space="preserve"> was the first way of doing mixed-effect models, it uses quasi-likelihood by re-fitting the models different ways</w:t>
       </w:r>
       <w:r>
         <w:rPr>
@@ -435,7 +311,6 @@
         </w:rPr>
         <w:t xml:space="preserve">or </w:t>
       </w:r>
-      <w:proofErr w:type="spellStart"/>
       <w:r>
         <w:rPr>
           <w:rFonts w:ascii="Times New Roman" w:hAnsi="Times New Roman" w:cs="Times New Roman"/>
@@ -443,7 +318,6 @@
         </w:rPr>
         <w:t>glmer</w:t>
       </w:r>
-      <w:proofErr w:type="spellEnd"/>
       <w:r>
         <w:rPr>
           <w:rFonts w:ascii="Times New Roman" w:hAnsi="Times New Roman" w:cs="Times New Roman"/>
@@ -454,23 +328,8 @@
         <w:rPr>
           <w:rFonts w:ascii="Times New Roman" w:hAnsi="Times New Roman" w:cs="Times New Roman"/>
         </w:rPr>
-        <w:t xml:space="preserve">. </w:t>
-      </w:r>
-      <w:proofErr w:type="gramStart"/>
-      <w:r>
-        <w:rPr>
-          <w:rFonts w:ascii="Times New Roman" w:hAnsi="Times New Roman" w:cs="Times New Roman"/>
-        </w:rPr>
-        <w:t>Thus</w:t>
-      </w:r>
-      <w:proofErr w:type="gramEnd"/>
-      <w:r>
-        <w:rPr>
-          <w:rFonts w:ascii="Times New Roman" w:hAnsi="Times New Roman" w:cs="Times New Roman"/>
-        </w:rPr>
-        <w:t xml:space="preserve"> </w:t>
-      </w:r>
-      <w:proofErr w:type="spellStart"/>
+        <w:t xml:space="preserve">. Thus </w:t>
+      </w:r>
       <w:r>
         <w:rPr>
           <w:rFonts w:ascii="Times New Roman" w:hAnsi="Times New Roman" w:cs="Times New Roman"/>
@@ -478,7 +337,6 @@
         </w:rPr>
         <w:t>glmmTMB</w:t>
       </w:r>
-      <w:proofErr w:type="spellEnd"/>
       <w:r>
         <w:rPr>
           <w:rFonts w:ascii="Times New Roman" w:hAnsi="Times New Roman" w:cs="Times New Roman"/>
@@ -645,28 +503,7 @@
         <w:rPr>
           <w:rFonts w:ascii="Times New Roman" w:hAnsi="Times New Roman" w:cs="Times New Roman"/>
         </w:rPr>
-        <w:t>x+(</w:t>
-      </w:r>
-      <w:proofErr w:type="spellStart"/>
-      <w:r>
-        <w:rPr>
-          <w:rFonts w:ascii="Times New Roman" w:hAnsi="Times New Roman" w:cs="Times New Roman"/>
-        </w:rPr>
-        <w:t>x|</w:t>
-      </w:r>
-      <w:proofErr w:type="gramStart"/>
-      <w:r>
-        <w:rPr>
-          <w:rFonts w:ascii="Times New Roman" w:hAnsi="Times New Roman" w:cs="Times New Roman"/>
-        </w:rPr>
-        <w:t>g</w:t>
-      </w:r>
-      <w:proofErr w:type="spellEnd"/>
-      <w:r>
-        <w:rPr>
-          <w:rFonts w:ascii="Times New Roman" w:hAnsi="Times New Roman" w:cs="Times New Roman"/>
-        </w:rPr>
-        <w:t xml:space="preserve">) </w:t>
+        <w:t xml:space="preserve">x+(x|g) </w:t>
       </w:r>
       <w:r>
         <w:rPr>
@@ -680,7 +517,6 @@
         </w:rPr>
         <w:t>=</w:t>
       </w:r>
-      <w:proofErr w:type="gramEnd"/>
       <w:r>
         <w:rPr>
           <w:rFonts w:ascii="Times New Roman" w:hAnsi="Times New Roman" w:cs="Times New Roman"/>
@@ -746,14 +582,7 @@
         <w:rPr>
           <w:rFonts w:ascii="Times New Roman" w:hAnsi="Times New Roman" w:cs="Times New Roman"/>
         </w:rPr>
-        <w:t>x+(x||</w:t>
-      </w:r>
-      <w:proofErr w:type="gramStart"/>
-      <w:r>
-        <w:rPr>
-          <w:rFonts w:ascii="Times New Roman" w:hAnsi="Times New Roman" w:cs="Times New Roman"/>
-        </w:rPr>
-        <w:t xml:space="preserve">g) </w:t>
+        <w:t xml:space="preserve">x+(x||g) </w:t>
       </w:r>
       <w:r>
         <w:rPr>
@@ -767,7 +596,6 @@
         </w:rPr>
         <w:t>=</w:t>
       </w:r>
-      <w:proofErr w:type="gramEnd"/>
       <w:r>
         <w:rPr>
           <w:rFonts w:ascii="Times New Roman" w:hAnsi="Times New Roman" w:cs="Times New Roman"/>
@@ -828,29 +656,7 @@
         <w:rPr>
           <w:rFonts w:ascii="Times New Roman" w:hAnsi="Times New Roman" w:cs="Times New Roman"/>
         </w:rPr>
-        <w:t>`</w:t>
-      </w:r>
-      <w:proofErr w:type="gramStart"/>
-      <w:r>
-        <w:rPr>
-          <w:rFonts w:ascii="Times New Roman" w:hAnsi="Times New Roman" w:cs="Times New Roman"/>
-        </w:rPr>
-        <w:t>scales::</w:t>
-      </w:r>
-      <w:proofErr w:type="spellStart"/>
-      <w:proofErr w:type="gramEnd"/>
-      <w:r>
-        <w:rPr>
-          <w:rFonts w:ascii="Times New Roman" w:hAnsi="Times New Roman" w:cs="Times New Roman"/>
-        </w:rPr>
-        <w:t>pseudo_log_trans</w:t>
-      </w:r>
-      <w:proofErr w:type="spellEnd"/>
-      <w:r>
-        <w:rPr>
-          <w:rFonts w:ascii="Times New Roman" w:hAnsi="Times New Roman" w:cs="Times New Roman"/>
-        </w:rPr>
-        <w:t>()` is good for dealing with zero-inflated values and still log it!</w:t>
+        <w:t>`scales::pseudo_log_trans()` is good for dealing with zero-inflated values and still log it!</w:t>
       </w:r>
     </w:p>
     <w:p>
@@ -869,21 +675,7 @@
         <w:rPr>
           <w:rFonts w:ascii="Times New Roman" w:hAnsi="Times New Roman" w:cs="Times New Roman"/>
         </w:rPr>
-        <w:t xml:space="preserve">When fitting a negative binomial in </w:t>
-      </w:r>
-      <w:proofErr w:type="spellStart"/>
-      <w:r>
-        <w:rPr>
-          <w:rFonts w:ascii="Times New Roman" w:hAnsi="Times New Roman" w:cs="Times New Roman"/>
-        </w:rPr>
-        <w:t>glmmTMB</w:t>
-      </w:r>
-      <w:proofErr w:type="spellEnd"/>
-      <w:r>
-        <w:rPr>
-          <w:rFonts w:ascii="Times New Roman" w:hAnsi="Times New Roman" w:cs="Times New Roman"/>
-        </w:rPr>
-        <w:t xml:space="preserve">, use family = </w:t>
+        <w:t xml:space="preserve">When fitting a negative binomial in glmmTMB, use family = </w:t>
       </w:r>
       <w:r>
         <w:rPr>
@@ -933,21 +725,7 @@
         <w:rPr>
           <w:rFonts w:ascii="Times New Roman" w:hAnsi="Times New Roman" w:cs="Times New Roman"/>
         </w:rPr>
-        <w:t xml:space="preserve"> as the fixed effects term. </w:t>
-      </w:r>
-      <w:proofErr w:type="gramStart"/>
-      <w:r>
-        <w:rPr>
-          <w:rFonts w:ascii="Times New Roman" w:hAnsi="Times New Roman" w:cs="Times New Roman"/>
-        </w:rPr>
-        <w:t>So</w:t>
-      </w:r>
-      <w:proofErr w:type="gramEnd"/>
-      <w:r>
-        <w:rPr>
-          <w:rFonts w:ascii="Times New Roman" w:hAnsi="Times New Roman" w:cs="Times New Roman"/>
-        </w:rPr>
-        <w:t xml:space="preserve"> if the fixed effects was a polynomial, we should keep the random effects term a polynomial too.</w:t>
+        <w:t xml:space="preserve"> as the fixed effects term. So if the fixed effects was a polynomial, we should keep the random effects term a polynomial too.</w:t>
       </w:r>
     </w:p>
     <w:p>
@@ -980,51 +758,7 @@
         <w:rPr>
           <w:rFonts w:ascii="Times New Roman" w:hAnsi="Times New Roman" w:cs="Times New Roman"/>
         </w:rPr>
-        <w:t xml:space="preserve">The general rule of thumb for </w:t>
-      </w:r>
-      <w:proofErr w:type="spellStart"/>
-      <w:r>
-        <w:rPr>
-          <w:rFonts w:ascii="Times New Roman" w:hAnsi="Times New Roman" w:cs="Times New Roman"/>
-        </w:rPr>
-        <w:t>wiggliness</w:t>
-      </w:r>
-      <w:proofErr w:type="spellEnd"/>
-      <w:r>
-        <w:rPr>
-          <w:rFonts w:ascii="Times New Roman" w:hAnsi="Times New Roman" w:cs="Times New Roman"/>
-        </w:rPr>
-        <w:t xml:space="preserve"> </w:t>
-      </w:r>
-      <w:proofErr w:type="spellStart"/>
-      <w:proofErr w:type="gramStart"/>
-      <w:r>
-        <w:rPr>
-          <w:rFonts w:ascii="Times New Roman" w:hAnsi="Times New Roman" w:cs="Times New Roman"/>
-        </w:rPr>
-        <w:t>k.check</w:t>
-      </w:r>
-      <w:proofErr w:type="spellEnd"/>
-      <w:proofErr w:type="gramEnd"/>
-      <w:r>
-        <w:rPr>
-          <w:rFonts w:ascii="Times New Roman" w:hAnsi="Times New Roman" w:cs="Times New Roman"/>
-        </w:rPr>
-        <w:t xml:space="preserve"> is that if you need more knot </w:t>
-      </w:r>
-      <w:proofErr w:type="spellStart"/>
-      <w:r>
-        <w:rPr>
-          <w:rFonts w:ascii="Times New Roman" w:hAnsi="Times New Roman" w:cs="Times New Roman"/>
-        </w:rPr>
-        <w:t>dfs</w:t>
-      </w:r>
-      <w:proofErr w:type="spellEnd"/>
-      <w:r>
-        <w:rPr>
-          <w:rFonts w:ascii="Times New Roman" w:hAnsi="Times New Roman" w:cs="Times New Roman"/>
-        </w:rPr>
-        <w:t>, we should double it.</w:t>
+        <w:t>The general rule of thumb for wiggliness k.check is that if you need more knot dfs, we should double it.</w:t>
       </w:r>
     </w:p>
     <w:p>
@@ -1039,20 +773,12 @@
           <w:rFonts w:ascii="Times New Roman" w:hAnsi="Times New Roman" w:cs="Times New Roman"/>
         </w:rPr>
       </w:pPr>
-      <w:proofErr w:type="spellStart"/>
       <w:r>
         <w:rPr>
           <w:rFonts w:ascii="Times New Roman" w:hAnsi="Times New Roman" w:cs="Times New Roman"/>
         </w:rPr>
         <w:lastRenderedPageBreak/>
-        <w:t>edf</w:t>
-      </w:r>
-      <w:proofErr w:type="spellEnd"/>
-      <w:r>
-        <w:rPr>
-          <w:rFonts w:ascii="Times New Roman" w:hAnsi="Times New Roman" w:cs="Times New Roman"/>
-        </w:rPr>
-        <w:t xml:space="preserve"> = </w:t>
+        <w:t xml:space="preserve">edf = </w:t>
       </w:r>
       <w:r>
         <w:rPr>
@@ -1070,24 +796,202 @@
         <w:rPr>
           <w:rFonts w:ascii="Times New Roman" w:hAnsi="Times New Roman" w:cs="Times New Roman"/>
         </w:rPr>
-        <w:t xml:space="preserve">, </w:t>
-      </w:r>
-      <w:proofErr w:type="spellStart"/>
-      <w:r>
-        <w:rPr>
-          <w:rFonts w:ascii="Times New Roman" w:hAnsi="Times New Roman" w:cs="Times New Roman"/>
-        </w:rPr>
-        <w:t>edf</w:t>
-      </w:r>
-      <w:proofErr w:type="spellEnd"/>
-      <w:r>
-        <w:rPr>
-          <w:rFonts w:ascii="Times New Roman" w:hAnsi="Times New Roman" w:cs="Times New Roman"/>
-        </w:rPr>
-        <w:t xml:space="preserve"> = 0 suggests no such trend</w:t>
+        <w:t>, edf = 0 suggests no such trend</w:t>
+      </w:r>
+    </w:p>
+    <w:p>
+      <w:pPr>
+        <w:spacing w:after="120" w:line="276" w:lineRule="auto"/>
+        <w:rPr>
+          <w:rFonts w:ascii="Times New Roman" w:hAnsi="Times New Roman" w:cs="Times New Roman"/>
+        </w:rPr>
+      </w:pPr>
+    </w:p>
+    <w:p>
+      <w:pPr>
+        <w:spacing w:after="120" w:line="276" w:lineRule="auto"/>
+        <w:rPr>
+          <w:rFonts w:ascii="Times New Roman" w:hAnsi="Times New Roman" w:cs="Times New Roman"/>
+        </w:rPr>
+      </w:pPr>
+      <w:r>
+        <w:rPr>
+          <w:rFonts w:ascii="Times New Roman" w:hAnsi="Times New Roman" w:cs="Times New Roman"/>
+        </w:rPr>
+        <w:t>Bayesian</w:t>
+      </w:r>
+    </w:p>
+    <w:p>
+      <w:pPr>
+        <w:spacing w:after="120" w:line="276" w:lineRule="auto"/>
+        <w:rPr>
+          <w:rFonts w:ascii="Times New Roman" w:hAnsi="Times New Roman" w:cs="Times New Roman"/>
+        </w:rPr>
+      </w:pPr>
+      <w:r>
+        <w:rPr>
+          <w:rFonts w:ascii="Times New Roman" w:hAnsi="Times New Roman" w:cs="Times New Roman"/>
+        </w:rPr>
+        <w:t>Priors for sigma:</w:t>
+      </w:r>
+    </w:p>
+    <w:p>
+      <w:pPr>
+        <w:pStyle w:val="ListParagraph"/>
+        <w:numPr>
+          <w:ilvl w:val="0"/>
+          <w:numId w:val="4"/>
+        </w:numPr>
+        <w:spacing w:after="120" w:line="276" w:lineRule="auto"/>
+        <w:rPr>
+          <w:rFonts w:ascii="Times New Roman" w:hAnsi="Times New Roman" w:cs="Times New Roman"/>
+        </w:rPr>
+      </w:pPr>
+      <w:r>
+        <w:rPr>
+          <w:rFonts w:ascii="Times New Roman" w:hAnsi="Times New Roman" w:cs="Times New Roman"/>
+          <w:i/>
+        </w:rPr>
+        <w:t>cauchy</w:t>
+      </w:r>
+      <w:r>
+        <w:rPr>
+          <w:rFonts w:ascii="Times New Roman" w:hAnsi="Times New Roman" w:cs="Times New Roman"/>
+        </w:rPr>
+        <w:t xml:space="preserve">(0,5) was a really good prior for sigma prior to the widespread adoption of no U-turn samplers (NUTS); however, now </w:t>
+      </w:r>
+      <w:r>
+        <w:rPr>
+          <w:rFonts w:ascii="Times New Roman" w:hAnsi="Times New Roman" w:cs="Times New Roman"/>
+          <w:i/>
+        </w:rPr>
+        <w:t>gamma</w:t>
+      </w:r>
+      <w:r>
+        <w:rPr>
+          <w:rFonts w:ascii="Times New Roman" w:hAnsi="Times New Roman" w:cs="Times New Roman"/>
+        </w:rPr>
+        <w:t xml:space="preserve">(2,1) tends to work the best. </w:t>
+      </w:r>
+      <w:r>
+        <w:rPr>
+          <w:rFonts w:ascii="Times New Roman" w:hAnsi="Times New Roman" w:cs="Times New Roman"/>
+          <w:i/>
+        </w:rPr>
+        <w:t>Exp</w:t>
+      </w:r>
+      <w:r>
+        <w:rPr>
+          <w:rFonts w:ascii="Times New Roman" w:hAnsi="Times New Roman" w:cs="Times New Roman"/>
+        </w:rPr>
+        <w:t>(1) also is used</w:t>
+      </w:r>
+    </w:p>
+    <w:p>
+      <w:pPr>
+        <w:pStyle w:val="ListParagraph"/>
+        <w:numPr>
+          <w:ilvl w:val="0"/>
+          <w:numId w:val="4"/>
+        </w:numPr>
+        <w:spacing w:after="120" w:line="276" w:lineRule="auto"/>
+        <w:rPr>
+          <w:rFonts w:ascii="Times New Roman" w:hAnsi="Times New Roman" w:cs="Times New Roman"/>
+        </w:rPr>
+      </w:pPr>
+      <w:r>
+        <w:rPr>
+          <w:rFonts w:ascii="Times New Roman" w:hAnsi="Times New Roman" w:cs="Times New Roman"/>
+        </w:rPr>
+        <w:t>Only baysian stats can say something about where the true mean lies between with their 95% credible intervals. The frequentist cannot, as they assume a single value of the true mean, whereas Bayesian assumes that the true mean is a distribution.</w:t>
+      </w:r>
+    </w:p>
+    <w:p>
+      <w:pPr>
+        <w:pStyle w:val="ListParagraph"/>
+        <w:numPr>
+          <w:ilvl w:val="0"/>
+          <w:numId w:val="4"/>
+        </w:numPr>
+        <w:spacing w:after="120" w:line="276" w:lineRule="auto"/>
+        <w:rPr>
+          <w:rFonts w:ascii="Times New Roman" w:hAnsi="Times New Roman" w:cs="Times New Roman"/>
+        </w:rPr>
+      </w:pPr>
+      <w:r>
+        <w:rPr>
+          <w:rFonts w:ascii="Times New Roman" w:hAnsi="Times New Roman" w:cs="Times New Roman"/>
+        </w:rPr>
+        <w:t xml:space="preserve">Evidence ratio = How much evidence is there that the probability is &gt;50 </w:t>
+      </w:r>
+      <w:r>
+        <w:rPr>
+          <w:rFonts w:ascii="Times New Roman" w:hAnsi="Times New Roman" w:cs="Times New Roman"/>
+        </w:rPr>
+        <w:t>divided by</w:t>
+      </w:r>
+      <w:r>
+        <w:rPr>
+          <w:rFonts w:ascii="Times New Roman" w:hAnsi="Times New Roman" w:cs="Times New Roman"/>
+        </w:rPr>
+        <w:t xml:space="preserve"> how much evidence is against that</w:t>
+      </w:r>
+    </w:p>
+    <w:p>
+      <w:pPr>
+        <w:pStyle w:val="ListParagraph"/>
+        <w:numPr>
+          <w:ilvl w:val="0"/>
+          <w:numId w:val="4"/>
+        </w:numPr>
+        <w:spacing w:after="120" w:line="276" w:lineRule="auto"/>
+        <w:rPr>
+          <w:rFonts w:ascii="Times New Roman" w:hAnsi="Times New Roman" w:cs="Times New Roman"/>
+        </w:rPr>
+      </w:pPr>
+      <w:r>
+        <w:rPr>
+          <w:rFonts w:ascii="Times New Roman" w:hAnsi="Times New Roman" w:cs="Times New Roman"/>
+        </w:rPr>
+        <w:t>Priors must be on the link scale – so be careful with their backtransformation!</w:t>
+      </w:r>
+    </w:p>
+    <w:p>
+      <w:pPr>
+        <w:pStyle w:val="ListParagraph"/>
+        <w:numPr>
+          <w:ilvl w:val="0"/>
+          <w:numId w:val="4"/>
+        </w:numPr>
+        <w:spacing w:after="120" w:line="276" w:lineRule="auto"/>
+        <w:rPr>
+          <w:rFonts w:ascii="Times New Roman" w:hAnsi="Times New Roman" w:cs="Times New Roman"/>
+        </w:rPr>
+      </w:pPr>
+      <w:r>
+        <w:rPr>
+          <w:rFonts w:ascii="Times New Roman" w:hAnsi="Times New Roman" w:cs="Times New Roman"/>
+        </w:rPr>
+        <w:t>Leave one out is the best model.</w:t>
       </w:r>
       <w:bookmarkStart w:id="0" w:name="_GoBack"/>
       <w:bookmarkEnd w:id="0"/>
+    </w:p>
+    <w:p>
+      <w:pPr>
+        <w:spacing w:after="120" w:line="276" w:lineRule="auto"/>
+        <w:rPr>
+          <w:rFonts w:ascii="Times New Roman" w:hAnsi="Times New Roman" w:cs="Times New Roman"/>
+        </w:rPr>
+      </w:pPr>
+    </w:p>
+    <w:p>
+      <w:pPr>
+        <w:spacing w:after="120" w:line="276" w:lineRule="auto"/>
+        <w:rPr>
+          <w:rFonts w:ascii="Times New Roman" w:hAnsi="Times New Roman" w:cs="Times New Roman"/>
+        </w:rPr>
+      </w:pPr>
     </w:p>
     <w:p>
       <w:pPr>
@@ -1484,6 +1388,119 @@
       </w:rPr>
     </w:lvl>
   </w:abstractNum>
+  <w:abstractNum w:abstractNumId="3" w15:restartNumberingAfterBreak="0">
+    <w:nsid w:val="48482FD6"/>
+    <w:multiLevelType w:val="hybridMultilevel"/>
+    <w:tmpl w:val="AC863C08"/>
+    <w:lvl w:ilvl="0" w:tplc="04090001">
+      <w:start w:val="1"/>
+      <w:numFmt w:val="bullet"/>
+      <w:lvlText w:val=""/>
+      <w:lvlJc w:val="left"/>
+      <w:pPr>
+        <w:ind w:left="720" w:hanging="360"/>
+      </w:pPr>
+      <w:rPr>
+        <w:rFonts w:ascii="Symbol" w:hAnsi="Symbol" w:hint="default"/>
+      </w:rPr>
+    </w:lvl>
+    <w:lvl w:ilvl="1" w:tplc="04090003" w:tentative="1">
+      <w:start w:val="1"/>
+      <w:numFmt w:val="bullet"/>
+      <w:lvlText w:val="o"/>
+      <w:lvlJc w:val="left"/>
+      <w:pPr>
+        <w:ind w:left="1440" w:hanging="360"/>
+      </w:pPr>
+      <w:rPr>
+        <w:rFonts w:ascii="Courier New" w:hAnsi="Courier New" w:cs="Courier New" w:hint="default"/>
+      </w:rPr>
+    </w:lvl>
+    <w:lvl w:ilvl="2" w:tplc="04090005" w:tentative="1">
+      <w:start w:val="1"/>
+      <w:numFmt w:val="bullet"/>
+      <w:lvlText w:val=""/>
+      <w:lvlJc w:val="left"/>
+      <w:pPr>
+        <w:ind w:left="2160" w:hanging="360"/>
+      </w:pPr>
+      <w:rPr>
+        <w:rFonts w:ascii="Wingdings" w:hAnsi="Wingdings" w:hint="default"/>
+      </w:rPr>
+    </w:lvl>
+    <w:lvl w:ilvl="3" w:tplc="04090001" w:tentative="1">
+      <w:start w:val="1"/>
+      <w:numFmt w:val="bullet"/>
+      <w:lvlText w:val=""/>
+      <w:lvlJc w:val="left"/>
+      <w:pPr>
+        <w:ind w:left="2880" w:hanging="360"/>
+      </w:pPr>
+      <w:rPr>
+        <w:rFonts w:ascii="Symbol" w:hAnsi="Symbol" w:hint="default"/>
+      </w:rPr>
+    </w:lvl>
+    <w:lvl w:ilvl="4" w:tplc="04090003" w:tentative="1">
+      <w:start w:val="1"/>
+      <w:numFmt w:val="bullet"/>
+      <w:lvlText w:val="o"/>
+      <w:lvlJc w:val="left"/>
+      <w:pPr>
+        <w:ind w:left="3600" w:hanging="360"/>
+      </w:pPr>
+      <w:rPr>
+        <w:rFonts w:ascii="Courier New" w:hAnsi="Courier New" w:cs="Courier New" w:hint="default"/>
+      </w:rPr>
+    </w:lvl>
+    <w:lvl w:ilvl="5" w:tplc="04090005" w:tentative="1">
+      <w:start w:val="1"/>
+      <w:numFmt w:val="bullet"/>
+      <w:lvlText w:val=""/>
+      <w:lvlJc w:val="left"/>
+      <w:pPr>
+        <w:ind w:left="4320" w:hanging="360"/>
+      </w:pPr>
+      <w:rPr>
+        <w:rFonts w:ascii="Wingdings" w:hAnsi="Wingdings" w:hint="default"/>
+      </w:rPr>
+    </w:lvl>
+    <w:lvl w:ilvl="6" w:tplc="04090001" w:tentative="1">
+      <w:start w:val="1"/>
+      <w:numFmt w:val="bullet"/>
+      <w:lvlText w:val=""/>
+      <w:lvlJc w:val="left"/>
+      <w:pPr>
+        <w:ind w:left="5040" w:hanging="360"/>
+      </w:pPr>
+      <w:rPr>
+        <w:rFonts w:ascii="Symbol" w:hAnsi="Symbol" w:hint="default"/>
+      </w:rPr>
+    </w:lvl>
+    <w:lvl w:ilvl="7" w:tplc="04090003" w:tentative="1">
+      <w:start w:val="1"/>
+      <w:numFmt w:val="bullet"/>
+      <w:lvlText w:val="o"/>
+      <w:lvlJc w:val="left"/>
+      <w:pPr>
+        <w:ind w:left="5760" w:hanging="360"/>
+      </w:pPr>
+      <w:rPr>
+        <w:rFonts w:ascii="Courier New" w:hAnsi="Courier New" w:cs="Courier New" w:hint="default"/>
+      </w:rPr>
+    </w:lvl>
+    <w:lvl w:ilvl="8" w:tplc="04090005" w:tentative="1">
+      <w:start w:val="1"/>
+      <w:numFmt w:val="bullet"/>
+      <w:lvlText w:val=""/>
+      <w:lvlJc w:val="left"/>
+      <w:pPr>
+        <w:ind w:left="6480" w:hanging="360"/>
+      </w:pPr>
+      <w:rPr>
+        <w:rFonts w:ascii="Wingdings" w:hAnsi="Wingdings" w:hint="default"/>
+      </w:rPr>
+    </w:lvl>
+  </w:abstractNum>
   <w:num w:numId="1">
     <w:abstractNumId w:val="2"/>
   </w:num>
@@ -1492,6 +1509,9 @@
   </w:num>
   <w:num w:numId="3">
     <w:abstractNumId w:val="1"/>
+  </w:num>
+  <w:num w:numId="4">
+    <w:abstractNumId w:val="3"/>
   </w:num>
 </w:numbering>
 </file>
@@ -2306,7 +2326,7 @@
 </file>
 
 <file path=customXml/itemProps1.xml><?xml version="1.0" encoding="utf-8"?>
-<ds:datastoreItem xmlns:ds="http://schemas.openxmlformats.org/officeDocument/2006/customXml" ds:itemID="{A8F58CA2-83A3-AD41-9348-41FE46AA3C81}">
+<ds:datastoreItem xmlns:ds="http://schemas.openxmlformats.org/officeDocument/2006/customXml" ds:itemID="{C9F5EE64-FA45-BC4B-ABB3-70E764793020}">
   <ds:schemaRefs>
     <ds:schemaRef ds:uri="http://schemas.openxmlformats.org/officeDocument/2006/bibliography"/>
   </ds:schemaRefs>

</xml_diff>

<commit_message>
Beginning of Day 3
</commit_message>
<xml_diff>
--- a/Best things learned from Murray.docx
+++ b/Best things learned from Murray.docx
@@ -974,16 +974,106 @@
         </w:rPr>
         <w:t>Leave one out is the best model.</w:t>
       </w:r>
+    </w:p>
+    <w:p>
+      <w:pPr>
+        <w:pStyle w:val="ListParagraph"/>
+        <w:numPr>
+          <w:ilvl w:val="0"/>
+          <w:numId w:val="4"/>
+        </w:numPr>
+        <w:spacing w:after="120" w:line="276" w:lineRule="auto"/>
+        <w:rPr>
+          <w:rFonts w:ascii="Times New Roman" w:hAnsi="Times New Roman" w:cs="Times New Roman"/>
+        </w:rPr>
+      </w:pPr>
+      <w:r>
+        <w:rPr>
+          <w:rFonts w:ascii="Times New Roman" w:hAnsi="Times New Roman" w:cs="Times New Roman"/>
+        </w:rPr>
+        <w:t>Instead of random effects, call them varying effect</w:t>
+      </w:r>
+      <w:r>
+        <w:rPr>
+          <w:rFonts w:ascii="Times New Roman" w:hAnsi="Times New Roman" w:cs="Times New Roman"/>
+        </w:rPr>
+        <w:t>s</w:t>
+      </w:r>
+    </w:p>
+    <w:p>
+      <w:pPr>
+        <w:pStyle w:val="ListParagraph"/>
+        <w:numPr>
+          <w:ilvl w:val="0"/>
+          <w:numId w:val="4"/>
+        </w:numPr>
+        <w:spacing w:after="120" w:line="276" w:lineRule="auto"/>
+        <w:rPr>
+          <w:rFonts w:ascii="Times New Roman" w:hAnsi="Times New Roman" w:cs="Times New Roman"/>
+        </w:rPr>
+      </w:pPr>
+      <w:r>
+        <w:rPr>
+          <w:rFonts w:ascii="Times New Roman" w:hAnsi="Times New Roman" w:cs="Times New Roman"/>
+        </w:rPr>
+        <w:t>Instead of fixed effect</w:t>
+      </w:r>
+      <w:r>
+        <w:rPr>
+          <w:rFonts w:ascii="Times New Roman" w:hAnsi="Times New Roman" w:cs="Times New Roman"/>
+        </w:rPr>
+        <w:t>s</w:t>
+      </w:r>
       <w:bookmarkStart w:id="0" w:name="_GoBack"/>
       <w:bookmarkEnd w:id="0"/>
-    </w:p>
-    <w:p>
-      <w:pPr>
-        <w:spacing w:after="120" w:line="276" w:lineRule="auto"/>
-        <w:rPr>
-          <w:rFonts w:ascii="Times New Roman" w:hAnsi="Times New Roman" w:cs="Times New Roman"/>
-        </w:rPr>
-      </w:pPr>
+      <w:r>
+        <w:rPr>
+          <w:rFonts w:ascii="Times New Roman" w:hAnsi="Times New Roman" w:cs="Times New Roman"/>
+        </w:rPr>
+        <w:t xml:space="preserve">, call them </w:t>
+      </w:r>
+      <w:r>
+        <w:rPr>
+          <w:rFonts w:ascii="Times New Roman" w:hAnsi="Times New Roman" w:cs="Times New Roman"/>
+        </w:rPr>
+        <w:t>population effects</w:t>
+      </w:r>
+    </w:p>
+    <w:p>
+      <w:pPr>
+        <w:spacing w:after="120" w:line="276" w:lineRule="auto"/>
+        <w:rPr>
+          <w:rFonts w:ascii="Times New Roman" w:hAnsi="Times New Roman" w:cs="Times New Roman"/>
+        </w:rPr>
+      </w:pPr>
+    </w:p>
+    <w:p>
+      <w:pPr>
+        <w:spacing w:after="120" w:line="276" w:lineRule="auto"/>
+        <w:rPr>
+          <w:rFonts w:ascii="Times New Roman" w:hAnsi="Times New Roman" w:cs="Times New Roman"/>
+        </w:rPr>
+      </w:pPr>
+      <w:r>
+        <w:rPr>
+          <w:rFonts w:ascii="Times New Roman" w:hAnsi="Times New Roman" w:cs="Times New Roman"/>
+        </w:rPr>
+        <w:t>Questions:</w:t>
+      </w:r>
+    </w:p>
+    <w:p>
+      <w:pPr>
+        <w:spacing w:after="120" w:line="276" w:lineRule="auto"/>
+        <w:rPr>
+          <w:rFonts w:ascii="Times New Roman" w:hAnsi="Times New Roman" w:cs="Times New Roman"/>
+        </w:rPr>
+      </w:pPr>
+      <w:r>
+        <w:rPr>
+          <w:rFonts w:ascii="Times New Roman" w:hAnsi="Times New Roman" w:cs="Times New Roman"/>
+        </w:rPr>
+        <w:t>How do you know when to make smaller subset models</w:t>
+      </w:r>
     </w:p>
     <w:p>
       <w:pPr>
@@ -2326,7 +2416,7 @@
 </file>
 
 <file path=customXml/itemProps1.xml><?xml version="1.0" encoding="utf-8"?>
-<ds:datastoreItem xmlns:ds="http://schemas.openxmlformats.org/officeDocument/2006/customXml" ds:itemID="{C9F5EE64-FA45-BC4B-ABB3-70E764793020}">
+<ds:datastoreItem xmlns:ds="http://schemas.openxmlformats.org/officeDocument/2006/customXml" ds:itemID="{D4411B19-9681-B94B-979F-7A68AE50968A}">
   <ds:schemaRefs>
     <ds:schemaRef ds:uri="http://schemas.openxmlformats.org/officeDocument/2006/bibliography"/>
   </ds:schemaRefs>

</xml_diff>

<commit_message>
Start of Day 3
</commit_message>
<xml_diff>
--- a/Best things learned from Murray.docx
+++ b/Best things learned from Murray.docx
@@ -36,17 +36,39 @@
         </w:rPr>
         <w:t xml:space="preserve">Factorizing a binary 0/1 variable will screw up </w:t>
       </w:r>
-      <w:r>
-        <w:rPr>
-          <w:rFonts w:ascii="Times New Roman" w:hAnsi="Times New Roman" w:cs="Times New Roman"/>
-        </w:rPr>
-        <w:t>emmeans backtransformation</w:t>
-      </w:r>
-      <w:r>
-        <w:rPr>
-          <w:rFonts w:ascii="Times New Roman" w:hAnsi="Times New Roman" w:cs="Times New Roman"/>
-        </w:rPr>
-        <w:t xml:space="preserve">s </w:t>
+      <w:proofErr w:type="spellStart"/>
+      <w:r>
+        <w:rPr>
+          <w:rFonts w:ascii="Times New Roman" w:hAnsi="Times New Roman" w:cs="Times New Roman"/>
+        </w:rPr>
+        <w:t>emmeans</w:t>
+      </w:r>
+      <w:proofErr w:type="spellEnd"/>
+      <w:r>
+        <w:rPr>
+          <w:rFonts w:ascii="Times New Roman" w:hAnsi="Times New Roman" w:cs="Times New Roman"/>
+        </w:rPr>
+        <w:t xml:space="preserve"> </w:t>
+      </w:r>
+      <w:proofErr w:type="spellStart"/>
+      <w:r>
+        <w:rPr>
+          <w:rFonts w:ascii="Times New Roman" w:hAnsi="Times New Roman" w:cs="Times New Roman"/>
+        </w:rPr>
+        <w:t>backtransformation</w:t>
+      </w:r>
+      <w:r>
+        <w:rPr>
+          <w:rFonts w:ascii="Times New Roman" w:hAnsi="Times New Roman" w:cs="Times New Roman"/>
+        </w:rPr>
+        <w:t>s</w:t>
+      </w:r>
+      <w:proofErr w:type="spellEnd"/>
+      <w:r>
+        <w:rPr>
+          <w:rFonts w:ascii="Times New Roman" w:hAnsi="Times New Roman" w:cs="Times New Roman"/>
+        </w:rPr>
+        <w:t xml:space="preserve"> </w:t>
       </w:r>
       <w:r>
         <w:rPr>
@@ -70,8 +92,16 @@
         <w:rPr>
           <w:rFonts w:ascii="Times New Roman" w:hAnsi="Times New Roman" w:cs="Times New Roman"/>
         </w:rPr>
-        <w:t xml:space="preserve"> with glm</w:t>
-      </w:r>
+        <w:t xml:space="preserve"> with </w:t>
+      </w:r>
+      <w:proofErr w:type="spellStart"/>
+      <w:r>
+        <w:rPr>
+          <w:rFonts w:ascii="Times New Roman" w:hAnsi="Times New Roman" w:cs="Times New Roman"/>
+        </w:rPr>
+        <w:t>glm</w:t>
+      </w:r>
+      <w:proofErr w:type="spellEnd"/>
     </w:p>
     <w:p>
       <w:pPr>
@@ -170,7 +200,35 @@
         <w:rPr>
           <w:rFonts w:ascii="Times New Roman" w:hAnsi="Times New Roman" w:cs="Times New Roman"/>
         </w:rPr>
-        <w:t>Can keep in the transformation of predictors (e.g., scale(…, scale=FALSE), log(…)) and then the original variables can be used as inputs in emmeans, etc.</w:t>
+        <w:t xml:space="preserve">Can keep in the transformation of predictors (e.g., </w:t>
+      </w:r>
+      <w:proofErr w:type="gramStart"/>
+      <w:r>
+        <w:rPr>
+          <w:rFonts w:ascii="Times New Roman" w:hAnsi="Times New Roman" w:cs="Times New Roman"/>
+        </w:rPr>
+        <w:t>scale(</w:t>
+      </w:r>
+      <w:proofErr w:type="gramEnd"/>
+      <w:r>
+        <w:rPr>
+          <w:rFonts w:ascii="Times New Roman" w:hAnsi="Times New Roman" w:cs="Times New Roman"/>
+        </w:rPr>
+        <w:t xml:space="preserve">…, scale=FALSE), log(…)) and then the original variables can be used as inputs in </w:t>
+      </w:r>
+      <w:proofErr w:type="spellStart"/>
+      <w:r>
+        <w:rPr>
+          <w:rFonts w:ascii="Times New Roman" w:hAnsi="Times New Roman" w:cs="Times New Roman"/>
+        </w:rPr>
+        <w:t>emmeans</w:t>
+      </w:r>
+      <w:proofErr w:type="spellEnd"/>
+      <w:r>
+        <w:rPr>
+          <w:rFonts w:ascii="Times New Roman" w:hAnsi="Times New Roman" w:cs="Times New Roman"/>
+        </w:rPr>
+        <w:t>, etc.</w:t>
       </w:r>
     </w:p>
     <w:p>
@@ -185,11 +243,19 @@
           <w:rFonts w:ascii="Times New Roman" w:hAnsi="Times New Roman" w:cs="Times New Roman"/>
         </w:rPr>
       </w:pPr>
-      <w:r>
-        <w:rPr>
-          <w:rFonts w:ascii="Times New Roman" w:hAnsi="Times New Roman" w:cs="Times New Roman"/>
-        </w:rPr>
-        <w:t>emmeans package requires TRUE and FALSEs to be spelled out to work properly</w:t>
+      <w:proofErr w:type="spellStart"/>
+      <w:r>
+        <w:rPr>
+          <w:rFonts w:ascii="Times New Roman" w:hAnsi="Times New Roman" w:cs="Times New Roman"/>
+        </w:rPr>
+        <w:t>emmeans</w:t>
+      </w:r>
+      <w:proofErr w:type="spellEnd"/>
+      <w:r>
+        <w:rPr>
+          <w:rFonts w:ascii="Times New Roman" w:hAnsi="Times New Roman" w:cs="Times New Roman"/>
+        </w:rPr>
+        <w:t xml:space="preserve"> package requires TRUE and FALSEs to be spelled out to work properly</w:t>
       </w:r>
     </w:p>
     <w:p>
@@ -239,13 +305,55 @@
         <w:rPr>
           <w:rFonts w:ascii="Times New Roman" w:hAnsi="Times New Roman" w:cs="Times New Roman"/>
         </w:rPr>
-        <w:t xml:space="preserve">Use emmeans on link scale %&gt;% regrid %&gt;% pairs </w:t>
-      </w:r>
-      <w:r>
-        <w:rPr>
-          <w:rFonts w:ascii="Times New Roman" w:hAnsi="Times New Roman" w:cs="Times New Roman"/>
-        </w:rPr>
-        <w:t xml:space="preserve">%&gt;% confint </w:t>
+        <w:t xml:space="preserve">Use </w:t>
+      </w:r>
+      <w:proofErr w:type="spellStart"/>
+      <w:r>
+        <w:rPr>
+          <w:rFonts w:ascii="Times New Roman" w:hAnsi="Times New Roman" w:cs="Times New Roman"/>
+        </w:rPr>
+        <w:t>emmeans</w:t>
+      </w:r>
+      <w:proofErr w:type="spellEnd"/>
+      <w:r>
+        <w:rPr>
+          <w:rFonts w:ascii="Times New Roman" w:hAnsi="Times New Roman" w:cs="Times New Roman"/>
+        </w:rPr>
+        <w:t xml:space="preserve"> on link scale %&gt;% </w:t>
+      </w:r>
+      <w:proofErr w:type="spellStart"/>
+      <w:r>
+        <w:rPr>
+          <w:rFonts w:ascii="Times New Roman" w:hAnsi="Times New Roman" w:cs="Times New Roman"/>
+        </w:rPr>
+        <w:t>regrid</w:t>
+      </w:r>
+      <w:proofErr w:type="spellEnd"/>
+      <w:r>
+        <w:rPr>
+          <w:rFonts w:ascii="Times New Roman" w:hAnsi="Times New Roman" w:cs="Times New Roman"/>
+        </w:rPr>
+        <w:t xml:space="preserve"> %&gt;% pairs </w:t>
+      </w:r>
+      <w:r>
+        <w:rPr>
+          <w:rFonts w:ascii="Times New Roman" w:hAnsi="Times New Roman" w:cs="Times New Roman"/>
+        </w:rPr>
+        <w:t xml:space="preserve">%&gt;% </w:t>
+      </w:r>
+      <w:proofErr w:type="spellStart"/>
+      <w:r>
+        <w:rPr>
+          <w:rFonts w:ascii="Times New Roman" w:hAnsi="Times New Roman" w:cs="Times New Roman"/>
+        </w:rPr>
+        <w:t>confint</w:t>
+      </w:r>
+      <w:proofErr w:type="spellEnd"/>
+      <w:r>
+        <w:rPr>
+          <w:rFonts w:ascii="Times New Roman" w:hAnsi="Times New Roman" w:cs="Times New Roman"/>
+        </w:rPr>
+        <w:t xml:space="preserve"> </w:t>
       </w:r>
       <w:r>
         <w:rPr>
@@ -272,6 +380,7 @@
           <w:rFonts w:ascii="Times New Roman" w:hAnsi="Times New Roman" w:cs="Times New Roman"/>
         </w:rPr>
       </w:pPr>
+      <w:proofErr w:type="spellStart"/>
       <w:r>
         <w:rPr>
           <w:rFonts w:ascii="Times New Roman" w:hAnsi="Times New Roman" w:cs="Times New Roman"/>
@@ -279,11 +388,26 @@
         </w:rPr>
         <w:t>nlme</w:t>
       </w:r>
-      <w:r>
-        <w:rPr>
-          <w:rFonts w:ascii="Times New Roman" w:hAnsi="Times New Roman" w:cs="Times New Roman"/>
-        </w:rPr>
-        <w:t xml:space="preserve"> was the first way of doing mixed-effect models, it uses quasi-likelihood by re-fitting the models different ways</w:t>
+      <w:proofErr w:type="spellEnd"/>
+      <w:r>
+        <w:rPr>
+          <w:rFonts w:ascii="Times New Roman" w:hAnsi="Times New Roman" w:cs="Times New Roman"/>
+        </w:rPr>
+        <w:t xml:space="preserve"> was the first way of doing mixed-effect models, it uses quasi-likelihood by re-fitting the </w:t>
+      </w:r>
+      <w:proofErr w:type="gramStart"/>
+      <w:r>
+        <w:rPr>
+          <w:rFonts w:ascii="Times New Roman" w:hAnsi="Times New Roman" w:cs="Times New Roman"/>
+        </w:rPr>
+        <w:t>models</w:t>
+      </w:r>
+      <w:proofErr w:type="gramEnd"/>
+      <w:r>
+        <w:rPr>
+          <w:rFonts w:ascii="Times New Roman" w:hAnsi="Times New Roman" w:cs="Times New Roman"/>
+        </w:rPr>
+        <w:t xml:space="preserve"> different ways</w:t>
       </w:r>
       <w:r>
         <w:rPr>
@@ -311,6 +435,7 @@
         </w:rPr>
         <w:t xml:space="preserve">or </w:t>
       </w:r>
+      <w:proofErr w:type="spellStart"/>
       <w:r>
         <w:rPr>
           <w:rFonts w:ascii="Times New Roman" w:hAnsi="Times New Roman" w:cs="Times New Roman"/>
@@ -318,6 +443,7 @@
         </w:rPr>
         <w:t>glmer</w:t>
       </w:r>
+      <w:proofErr w:type="spellEnd"/>
       <w:r>
         <w:rPr>
           <w:rFonts w:ascii="Times New Roman" w:hAnsi="Times New Roman" w:cs="Times New Roman"/>
@@ -328,8 +454,23 @@
         <w:rPr>
           <w:rFonts w:ascii="Times New Roman" w:hAnsi="Times New Roman" w:cs="Times New Roman"/>
         </w:rPr>
-        <w:t xml:space="preserve">. Thus </w:t>
-      </w:r>
+        <w:t xml:space="preserve">. </w:t>
+      </w:r>
+      <w:proofErr w:type="gramStart"/>
+      <w:r>
+        <w:rPr>
+          <w:rFonts w:ascii="Times New Roman" w:hAnsi="Times New Roman" w:cs="Times New Roman"/>
+        </w:rPr>
+        <w:t>Thus</w:t>
+      </w:r>
+      <w:proofErr w:type="gramEnd"/>
+      <w:r>
+        <w:rPr>
+          <w:rFonts w:ascii="Times New Roman" w:hAnsi="Times New Roman" w:cs="Times New Roman"/>
+        </w:rPr>
+        <w:t xml:space="preserve"> </w:t>
+      </w:r>
+      <w:proofErr w:type="spellStart"/>
       <w:r>
         <w:rPr>
           <w:rFonts w:ascii="Times New Roman" w:hAnsi="Times New Roman" w:cs="Times New Roman"/>
@@ -337,6 +478,7 @@
         </w:rPr>
         <w:t>glmmTMB</w:t>
       </w:r>
+      <w:proofErr w:type="spellEnd"/>
       <w:r>
         <w:rPr>
           <w:rFonts w:ascii="Times New Roman" w:hAnsi="Times New Roman" w:cs="Times New Roman"/>
@@ -503,7 +645,28 @@
         <w:rPr>
           <w:rFonts w:ascii="Times New Roman" w:hAnsi="Times New Roman" w:cs="Times New Roman"/>
         </w:rPr>
-        <w:t xml:space="preserve">x+(x|g) </w:t>
+        <w:t>x+(</w:t>
+      </w:r>
+      <w:proofErr w:type="spellStart"/>
+      <w:r>
+        <w:rPr>
+          <w:rFonts w:ascii="Times New Roman" w:hAnsi="Times New Roman" w:cs="Times New Roman"/>
+        </w:rPr>
+        <w:t>x|</w:t>
+      </w:r>
+      <w:proofErr w:type="gramStart"/>
+      <w:r>
+        <w:rPr>
+          <w:rFonts w:ascii="Times New Roman" w:hAnsi="Times New Roman" w:cs="Times New Roman"/>
+        </w:rPr>
+        <w:t>g</w:t>
+      </w:r>
+      <w:proofErr w:type="spellEnd"/>
+      <w:r>
+        <w:rPr>
+          <w:rFonts w:ascii="Times New Roman" w:hAnsi="Times New Roman" w:cs="Times New Roman"/>
+        </w:rPr>
+        <w:t xml:space="preserve">) </w:t>
       </w:r>
       <w:r>
         <w:rPr>
@@ -517,6 +680,7 @@
         </w:rPr>
         <w:t>=</w:t>
       </w:r>
+      <w:proofErr w:type="gramEnd"/>
       <w:r>
         <w:rPr>
           <w:rFonts w:ascii="Times New Roman" w:hAnsi="Times New Roman" w:cs="Times New Roman"/>
@@ -582,7 +746,14 @@
         <w:rPr>
           <w:rFonts w:ascii="Times New Roman" w:hAnsi="Times New Roman" w:cs="Times New Roman"/>
         </w:rPr>
-        <w:t xml:space="preserve">x+(x||g) </w:t>
+        <w:t>x+(x||</w:t>
+      </w:r>
+      <w:proofErr w:type="gramStart"/>
+      <w:r>
+        <w:rPr>
+          <w:rFonts w:ascii="Times New Roman" w:hAnsi="Times New Roman" w:cs="Times New Roman"/>
+        </w:rPr>
+        <w:t xml:space="preserve">g) </w:t>
       </w:r>
       <w:r>
         <w:rPr>
@@ -596,6 +767,7 @@
         </w:rPr>
         <w:t>=</w:t>
       </w:r>
+      <w:proofErr w:type="gramEnd"/>
       <w:r>
         <w:rPr>
           <w:rFonts w:ascii="Times New Roman" w:hAnsi="Times New Roman" w:cs="Times New Roman"/>
@@ -656,7 +828,29 @@
         <w:rPr>
           <w:rFonts w:ascii="Times New Roman" w:hAnsi="Times New Roman" w:cs="Times New Roman"/>
         </w:rPr>
-        <w:t>`scales::pseudo_log_trans()` is good for dealing with zero-inflated values and still log it!</w:t>
+        <w:t>`</w:t>
+      </w:r>
+      <w:proofErr w:type="gramStart"/>
+      <w:r>
+        <w:rPr>
+          <w:rFonts w:ascii="Times New Roman" w:hAnsi="Times New Roman" w:cs="Times New Roman"/>
+        </w:rPr>
+        <w:t>scales::</w:t>
+      </w:r>
+      <w:proofErr w:type="spellStart"/>
+      <w:proofErr w:type="gramEnd"/>
+      <w:r>
+        <w:rPr>
+          <w:rFonts w:ascii="Times New Roman" w:hAnsi="Times New Roman" w:cs="Times New Roman"/>
+        </w:rPr>
+        <w:t>pseudo_log_trans</w:t>
+      </w:r>
+      <w:proofErr w:type="spellEnd"/>
+      <w:r>
+        <w:rPr>
+          <w:rFonts w:ascii="Times New Roman" w:hAnsi="Times New Roman" w:cs="Times New Roman"/>
+        </w:rPr>
+        <w:t>()` is good for dealing with zero-inflated values and still log it!</w:t>
       </w:r>
     </w:p>
     <w:p>
@@ -675,7 +869,21 @@
         <w:rPr>
           <w:rFonts w:ascii="Times New Roman" w:hAnsi="Times New Roman" w:cs="Times New Roman"/>
         </w:rPr>
-        <w:t xml:space="preserve">When fitting a negative binomial in glmmTMB, use family = </w:t>
+        <w:t xml:space="preserve">When fitting a negative binomial in </w:t>
+      </w:r>
+      <w:proofErr w:type="spellStart"/>
+      <w:r>
+        <w:rPr>
+          <w:rFonts w:ascii="Times New Roman" w:hAnsi="Times New Roman" w:cs="Times New Roman"/>
+        </w:rPr>
+        <w:t>glmmTMB</w:t>
+      </w:r>
+      <w:proofErr w:type="spellEnd"/>
+      <w:r>
+        <w:rPr>
+          <w:rFonts w:ascii="Times New Roman" w:hAnsi="Times New Roman" w:cs="Times New Roman"/>
+        </w:rPr>
+        <w:t xml:space="preserve">, use family = </w:t>
       </w:r>
       <w:r>
         <w:rPr>
@@ -725,7 +933,21 @@
         <w:rPr>
           <w:rFonts w:ascii="Times New Roman" w:hAnsi="Times New Roman" w:cs="Times New Roman"/>
         </w:rPr>
-        <w:t xml:space="preserve"> as the fixed effects term. So if the fixed effects was a polynomial, we should keep the random effects term a polynomial too.</w:t>
+        <w:t xml:space="preserve"> as the fixed effects term. </w:t>
+      </w:r>
+      <w:proofErr w:type="gramStart"/>
+      <w:r>
+        <w:rPr>
+          <w:rFonts w:ascii="Times New Roman" w:hAnsi="Times New Roman" w:cs="Times New Roman"/>
+        </w:rPr>
+        <w:t>So</w:t>
+      </w:r>
+      <w:proofErr w:type="gramEnd"/>
+      <w:r>
+        <w:rPr>
+          <w:rFonts w:ascii="Times New Roman" w:hAnsi="Times New Roman" w:cs="Times New Roman"/>
+        </w:rPr>
+        <w:t xml:space="preserve"> if the fixed effects was a polynomial, we should keep the random effects term a polynomial too.</w:t>
       </w:r>
     </w:p>
     <w:p>
@@ -758,7 +980,51 @@
         <w:rPr>
           <w:rFonts w:ascii="Times New Roman" w:hAnsi="Times New Roman" w:cs="Times New Roman"/>
         </w:rPr>
-        <w:t>The general rule of thumb for wiggliness k.check is that if you need more knot dfs, we should double it.</w:t>
+        <w:t xml:space="preserve">The general rule of thumb for </w:t>
+      </w:r>
+      <w:proofErr w:type="spellStart"/>
+      <w:r>
+        <w:rPr>
+          <w:rFonts w:ascii="Times New Roman" w:hAnsi="Times New Roman" w:cs="Times New Roman"/>
+        </w:rPr>
+        <w:t>wiggliness</w:t>
+      </w:r>
+      <w:proofErr w:type="spellEnd"/>
+      <w:r>
+        <w:rPr>
+          <w:rFonts w:ascii="Times New Roman" w:hAnsi="Times New Roman" w:cs="Times New Roman"/>
+        </w:rPr>
+        <w:t xml:space="preserve"> </w:t>
+      </w:r>
+      <w:proofErr w:type="spellStart"/>
+      <w:proofErr w:type="gramStart"/>
+      <w:r>
+        <w:rPr>
+          <w:rFonts w:ascii="Times New Roman" w:hAnsi="Times New Roman" w:cs="Times New Roman"/>
+        </w:rPr>
+        <w:t>k.check</w:t>
+      </w:r>
+      <w:proofErr w:type="spellEnd"/>
+      <w:proofErr w:type="gramEnd"/>
+      <w:r>
+        <w:rPr>
+          <w:rFonts w:ascii="Times New Roman" w:hAnsi="Times New Roman" w:cs="Times New Roman"/>
+        </w:rPr>
+        <w:t xml:space="preserve"> is that if you need more knot </w:t>
+      </w:r>
+      <w:proofErr w:type="spellStart"/>
+      <w:r>
+        <w:rPr>
+          <w:rFonts w:ascii="Times New Roman" w:hAnsi="Times New Roman" w:cs="Times New Roman"/>
+        </w:rPr>
+        <w:t>dfs</w:t>
+      </w:r>
+      <w:proofErr w:type="spellEnd"/>
+      <w:r>
+        <w:rPr>
+          <w:rFonts w:ascii="Times New Roman" w:hAnsi="Times New Roman" w:cs="Times New Roman"/>
+        </w:rPr>
+        <w:t>, we should double it.</w:t>
       </w:r>
     </w:p>
     <w:p>
@@ -773,12 +1039,20 @@
           <w:rFonts w:ascii="Times New Roman" w:hAnsi="Times New Roman" w:cs="Times New Roman"/>
         </w:rPr>
       </w:pPr>
+      <w:proofErr w:type="spellStart"/>
       <w:r>
         <w:rPr>
           <w:rFonts w:ascii="Times New Roman" w:hAnsi="Times New Roman" w:cs="Times New Roman"/>
         </w:rPr>
         <w:lastRenderedPageBreak/>
-        <w:t xml:space="preserve">edf = </w:t>
+        <w:t>edf</w:t>
+      </w:r>
+      <w:proofErr w:type="spellEnd"/>
+      <w:r>
+        <w:rPr>
+          <w:rFonts w:ascii="Times New Roman" w:hAnsi="Times New Roman" w:cs="Times New Roman"/>
+        </w:rPr>
+        <w:t xml:space="preserve"> = </w:t>
       </w:r>
       <w:r>
         <w:rPr>
@@ -796,7 +1070,21 @@
         <w:rPr>
           <w:rFonts w:ascii="Times New Roman" w:hAnsi="Times New Roman" w:cs="Times New Roman"/>
         </w:rPr>
-        <w:t>, edf = 0 suggests no such trend</w:t>
+        <w:t xml:space="preserve">, </w:t>
+      </w:r>
+      <w:proofErr w:type="spellStart"/>
+      <w:r>
+        <w:rPr>
+          <w:rFonts w:ascii="Times New Roman" w:hAnsi="Times New Roman" w:cs="Times New Roman"/>
+        </w:rPr>
+        <w:t>edf</w:t>
+      </w:r>
+      <w:proofErr w:type="spellEnd"/>
+      <w:r>
+        <w:rPr>
+          <w:rFonts w:ascii="Times New Roman" w:hAnsi="Times New Roman" w:cs="Times New Roman"/>
+        </w:rPr>
+        <w:t xml:space="preserve"> = 0 suggests no such trend</w:t>
       </w:r>
     </w:p>
     <w:p>
@@ -847,6 +1135,8 @@
           <w:rFonts w:ascii="Times New Roman" w:hAnsi="Times New Roman" w:cs="Times New Roman"/>
         </w:rPr>
       </w:pPr>
+      <w:proofErr w:type="spellStart"/>
+      <w:proofErr w:type="gramStart"/>
       <w:r>
         <w:rPr>
           <w:rFonts w:ascii="Times New Roman" w:hAnsi="Times New Roman" w:cs="Times New Roman"/>
@@ -854,11 +1144,19 @@
         </w:rPr>
         <w:t>cauchy</w:t>
       </w:r>
-      <w:r>
-        <w:rPr>
-          <w:rFonts w:ascii="Times New Roman" w:hAnsi="Times New Roman" w:cs="Times New Roman"/>
-        </w:rPr>
-        <w:t xml:space="preserve">(0,5) was a really good prior for sigma prior to the widespread adoption of no U-turn samplers (NUTS); however, now </w:t>
+      <w:proofErr w:type="spellEnd"/>
+      <w:r>
+        <w:rPr>
+          <w:rFonts w:ascii="Times New Roman" w:hAnsi="Times New Roman" w:cs="Times New Roman"/>
+        </w:rPr>
+        <w:t>(</w:t>
+      </w:r>
+      <w:proofErr w:type="gramEnd"/>
+      <w:r>
+        <w:rPr>
+          <w:rFonts w:ascii="Times New Roman" w:hAnsi="Times New Roman" w:cs="Times New Roman"/>
+        </w:rPr>
+        <w:t xml:space="preserve">0,5) was a really good prior for sigma prior to the widespread adoption of no U-turn samplers (NUTS); however, now </w:t>
       </w:r>
       <w:r>
         <w:rPr>
@@ -873,6 +1171,8 @@
         </w:rPr>
         <w:t xml:space="preserve">(2,1) tends to work the best. </w:t>
       </w:r>
+      <w:proofErr w:type="spellStart"/>
+      <w:proofErr w:type="gramStart"/>
       <w:r>
         <w:rPr>
           <w:rFonts w:ascii="Times New Roman" w:hAnsi="Times New Roman" w:cs="Times New Roman"/>
@@ -880,11 +1180,19 @@
         </w:rPr>
         <w:t>Exp</w:t>
       </w:r>
-      <w:r>
-        <w:rPr>
-          <w:rFonts w:ascii="Times New Roman" w:hAnsi="Times New Roman" w:cs="Times New Roman"/>
-        </w:rPr>
-        <w:t>(1) also is used</w:t>
+      <w:proofErr w:type="spellEnd"/>
+      <w:r>
+        <w:rPr>
+          <w:rFonts w:ascii="Times New Roman" w:hAnsi="Times New Roman" w:cs="Times New Roman"/>
+        </w:rPr>
+        <w:t>(</w:t>
+      </w:r>
+      <w:proofErr w:type="gramEnd"/>
+      <w:r>
+        <w:rPr>
+          <w:rFonts w:ascii="Times New Roman" w:hAnsi="Times New Roman" w:cs="Times New Roman"/>
+        </w:rPr>
+        <w:t>1) also is used</w:t>
       </w:r>
     </w:p>
     <w:p>
@@ -903,7 +1211,21 @@
         <w:rPr>
           <w:rFonts w:ascii="Times New Roman" w:hAnsi="Times New Roman" w:cs="Times New Roman"/>
         </w:rPr>
-        <w:t>Only baysian stats can say something about where the true mean lies between with their 95% credible intervals. The frequentist cannot, as they assume a single value of the true mean, whereas Bayesian assumes that the true mean is a distribution.</w:t>
+        <w:t xml:space="preserve">Only </w:t>
+      </w:r>
+      <w:proofErr w:type="spellStart"/>
+      <w:r>
+        <w:rPr>
+          <w:rFonts w:ascii="Times New Roman" w:hAnsi="Times New Roman" w:cs="Times New Roman"/>
+        </w:rPr>
+        <w:t>baysian</w:t>
+      </w:r>
+      <w:proofErr w:type="spellEnd"/>
+      <w:r>
+        <w:rPr>
+          <w:rFonts w:ascii="Times New Roman" w:hAnsi="Times New Roman" w:cs="Times New Roman"/>
+        </w:rPr>
+        <w:t xml:space="preserve"> stats can say something about where the true mean lies between with their 95% credible intervals. The frequentist cannot, as they assume a single value of the true mean, whereas Bayesian assumes that the true mean is a distribution.</w:t>
       </w:r>
     </w:p>
     <w:p>
@@ -953,7 +1275,21 @@
         <w:rPr>
           <w:rFonts w:ascii="Times New Roman" w:hAnsi="Times New Roman" w:cs="Times New Roman"/>
         </w:rPr>
-        <w:t>Priors must be on the link scale – so be careful with their backtransformation!</w:t>
+        <w:t xml:space="preserve">Priors must be on the link scale – so be careful with their </w:t>
+      </w:r>
+      <w:proofErr w:type="spellStart"/>
+      <w:r>
+        <w:rPr>
+          <w:rFonts w:ascii="Times New Roman" w:hAnsi="Times New Roman" w:cs="Times New Roman"/>
+        </w:rPr>
+        <w:t>backtransformation</w:t>
+      </w:r>
+      <w:proofErr w:type="spellEnd"/>
+      <w:r>
+        <w:rPr>
+          <w:rFonts w:ascii="Times New Roman" w:hAnsi="Times New Roman" w:cs="Times New Roman"/>
+        </w:rPr>
+        <w:t>!</w:t>
       </w:r>
     </w:p>
     <w:p>
@@ -1024,108 +1360,303 @@
         </w:rPr>
         <w:t>s</w:t>
       </w:r>
+      <w:r>
+        <w:rPr>
+          <w:rFonts w:ascii="Times New Roman" w:hAnsi="Times New Roman" w:cs="Times New Roman"/>
+        </w:rPr>
+        <w:t xml:space="preserve">, call them </w:t>
+      </w:r>
+      <w:r>
+        <w:rPr>
+          <w:rFonts w:ascii="Times New Roman" w:hAnsi="Times New Roman" w:cs="Times New Roman"/>
+        </w:rPr>
+        <w:t>population effects</w:t>
+      </w:r>
+    </w:p>
+    <w:p>
+      <w:pPr>
+        <w:spacing w:after="120" w:line="276" w:lineRule="auto"/>
+        <w:rPr>
+          <w:rFonts w:ascii="Times New Roman" w:hAnsi="Times New Roman" w:cs="Times New Roman"/>
+        </w:rPr>
+      </w:pPr>
+    </w:p>
+    <w:p>
+      <w:pPr>
+        <w:spacing w:after="120" w:line="276" w:lineRule="auto"/>
+        <w:rPr>
+          <w:rFonts w:ascii="Times New Roman" w:hAnsi="Times New Roman" w:cs="Times New Roman"/>
+        </w:rPr>
+      </w:pPr>
+      <w:r>
+        <w:rPr>
+          <w:rFonts w:ascii="Times New Roman" w:hAnsi="Times New Roman" w:cs="Times New Roman"/>
+        </w:rPr>
+        <w:t>Questions:</w:t>
+      </w:r>
+    </w:p>
+    <w:p>
+      <w:pPr>
+        <w:spacing w:after="120" w:line="276" w:lineRule="auto"/>
+        <w:rPr>
+          <w:rFonts w:ascii="Times New Roman" w:hAnsi="Times New Roman" w:cs="Times New Roman"/>
+        </w:rPr>
+      </w:pPr>
+      <w:r>
+        <w:rPr>
+          <w:rFonts w:ascii="Times New Roman" w:hAnsi="Times New Roman" w:cs="Times New Roman"/>
+        </w:rPr>
+        <w:t xml:space="preserve">How do you know when to make smaller subset </w:t>
+      </w:r>
+      <w:proofErr w:type="gramStart"/>
+      <w:r>
+        <w:rPr>
+          <w:rFonts w:ascii="Times New Roman" w:hAnsi="Times New Roman" w:cs="Times New Roman"/>
+        </w:rPr>
+        <w:t>models</w:t>
+      </w:r>
+      <w:proofErr w:type="gramEnd"/>
+    </w:p>
+    <w:p>
+      <w:pPr>
+        <w:spacing w:after="120" w:line="276" w:lineRule="auto"/>
+        <w:rPr>
+          <w:rFonts w:ascii="Times New Roman" w:hAnsi="Times New Roman" w:cs="Times New Roman"/>
+        </w:rPr>
+      </w:pPr>
+    </w:p>
+    <w:p>
+      <w:pPr>
+        <w:spacing w:after="120" w:line="276" w:lineRule="auto"/>
+        <w:rPr>
+          <w:rFonts w:ascii="Times New Roman" w:hAnsi="Times New Roman" w:cs="Times New Roman"/>
+        </w:rPr>
+      </w:pPr>
+      <w:r>
+        <w:rPr>
+          <w:rFonts w:ascii="Times New Roman" w:hAnsi="Times New Roman" w:cs="Times New Roman"/>
+        </w:rPr>
+        <w:t>Extra things to make:</w:t>
+      </w:r>
+    </w:p>
+    <w:p>
+      <w:pPr>
+        <w:spacing w:after="120" w:line="276" w:lineRule="auto"/>
+        <w:rPr>
+          <w:rFonts w:ascii="Times New Roman" w:hAnsi="Times New Roman" w:cs="Times New Roman"/>
+        </w:rPr>
+      </w:pPr>
+    </w:p>
+    <w:p>
+      <w:pPr>
+        <w:spacing w:after="120" w:line="276" w:lineRule="auto"/>
+        <w:rPr>
+          <w:rFonts w:ascii="Times New Roman" w:hAnsi="Times New Roman" w:cs="Times New Roman"/>
+        </w:rPr>
+      </w:pPr>
+      <w:r>
+        <w:rPr>
+          <w:rFonts w:ascii="Times New Roman" w:hAnsi="Times New Roman" w:cs="Times New Roman"/>
+        </w:rPr>
+        <w:t>**Package for extracting formula, determining model differences, and filling these in for the AIC table**</w:t>
+      </w:r>
+    </w:p>
+    <w:p>
+      <w:pPr>
+        <w:spacing w:after="120" w:line="276" w:lineRule="auto"/>
+        <w:rPr>
+          <w:rFonts w:ascii="Times New Roman" w:hAnsi="Times New Roman" w:cs="Times New Roman"/>
+        </w:rPr>
+      </w:pPr>
+    </w:p>
+    <w:p>
+      <w:pPr>
+        <w:spacing w:after="120" w:line="276" w:lineRule="auto"/>
+        <w:rPr>
+          <w:rFonts w:ascii="Times New Roman" w:hAnsi="Times New Roman" w:cs="Times New Roman"/>
+        </w:rPr>
+      </w:pPr>
+      <w:r>
+        <w:rPr>
+          <w:rFonts w:ascii="Times New Roman" w:hAnsi="Times New Roman" w:cs="Times New Roman"/>
+        </w:rPr>
+        <w:t xml:space="preserve">It is not efficient to loop over </w:t>
+      </w:r>
+      <w:r>
+        <w:rPr>
+          <w:rFonts w:ascii="Times New Roman" w:hAnsi="Times New Roman" w:cs="Times New Roman"/>
+        </w:rPr>
+        <w:t>and overwrite the object with itself when it comes to larger tasks. It is much more efficient to plan on the size of the memory, then iterate to fill that memory</w:t>
+      </w:r>
+      <w:r>
+        <w:rPr>
+          <w:rFonts w:ascii="Times New Roman" w:hAnsi="Times New Roman" w:cs="Times New Roman"/>
+        </w:rPr>
+        <w:t>.</w:t>
+      </w:r>
+    </w:p>
+    <w:p>
+      <w:pPr>
+        <w:spacing w:after="120" w:line="276" w:lineRule="auto"/>
+        <w:rPr>
+          <w:rFonts w:ascii="Times New Roman" w:hAnsi="Times New Roman" w:cs="Times New Roman"/>
+        </w:rPr>
+      </w:pPr>
+      <w:r>
+        <w:rPr>
+          <w:rFonts w:ascii="Times New Roman" w:hAnsi="Times New Roman" w:cs="Times New Roman"/>
+        </w:rPr>
+        <w:t xml:space="preserve">e.g.: </w:t>
+      </w:r>
+      <w:r>
+        <w:rPr>
+          <w:rFonts w:ascii="Times New Roman" w:hAnsi="Times New Roman" w:cs="Times New Roman"/>
+        </w:rPr>
+        <w:br/>
+        <w:t>p&lt;-</w:t>
+      </w:r>
+      <w:proofErr w:type="gramStart"/>
+      <w:r>
+        <w:rPr>
+          <w:rFonts w:ascii="Times New Roman" w:hAnsi="Times New Roman" w:cs="Times New Roman"/>
+        </w:rPr>
+        <w:t>c(</w:t>
+      </w:r>
+      <w:proofErr w:type="gramEnd"/>
+      <w:r>
+        <w:rPr>
+          <w:rFonts w:ascii="Times New Roman" w:hAnsi="Times New Roman" w:cs="Times New Roman"/>
+        </w:rPr>
+        <w:t>); for(</w:t>
+      </w:r>
+      <w:proofErr w:type="spellStart"/>
+      <w:r>
+        <w:rPr>
+          <w:rFonts w:ascii="Times New Roman" w:hAnsi="Times New Roman" w:cs="Times New Roman"/>
+        </w:rPr>
+        <w:t>i</w:t>
+      </w:r>
+      <w:proofErr w:type="spellEnd"/>
+      <w:r>
+        <w:rPr>
+          <w:rFonts w:ascii="Times New Roman" w:hAnsi="Times New Roman" w:cs="Times New Roman"/>
+        </w:rPr>
+        <w:t xml:space="preserve"> in 1:10){p &lt;- c(</w:t>
+      </w:r>
+      <w:proofErr w:type="spellStart"/>
+      <w:r>
+        <w:rPr>
+          <w:rFonts w:ascii="Times New Roman" w:hAnsi="Times New Roman" w:cs="Times New Roman"/>
+        </w:rPr>
+        <w:t>p,i</w:t>
+      </w:r>
+      <w:proofErr w:type="spellEnd"/>
+      <w:r>
+        <w:rPr>
+          <w:rFonts w:ascii="Times New Roman" w:hAnsi="Times New Roman" w:cs="Times New Roman"/>
+        </w:rPr>
+        <w:t>)} # bad</w:t>
+      </w:r>
+    </w:p>
+    <w:p>
+      <w:pPr>
+        <w:spacing w:after="120" w:line="276" w:lineRule="auto"/>
+        <w:rPr>
+          <w:rFonts w:ascii="Times New Roman" w:hAnsi="Times New Roman" w:cs="Times New Roman"/>
+        </w:rPr>
+      </w:pPr>
+      <w:r>
+        <w:rPr>
+          <w:rFonts w:ascii="Times New Roman" w:hAnsi="Times New Roman" w:cs="Times New Roman"/>
+        </w:rPr>
+        <w:t>p &lt;- rep(</w:t>
+      </w:r>
+      <w:proofErr w:type="spellStart"/>
+      <w:r>
+        <w:rPr>
+          <w:rFonts w:ascii="Times New Roman" w:hAnsi="Times New Roman" w:cs="Times New Roman"/>
+        </w:rPr>
+        <w:t>NA_numeric</w:t>
+      </w:r>
+      <w:proofErr w:type="spellEnd"/>
+      <w:r>
+        <w:rPr>
+          <w:rFonts w:ascii="Times New Roman" w:hAnsi="Times New Roman" w:cs="Times New Roman"/>
+        </w:rPr>
+        <w:t xml:space="preserve">_, times=10); </w:t>
+      </w:r>
+      <w:r>
+        <w:rPr>
+          <w:rFonts w:ascii="Times New Roman" w:hAnsi="Times New Roman" w:cs="Times New Roman"/>
+        </w:rPr>
+        <w:t>for(</w:t>
+      </w:r>
+      <w:proofErr w:type="spellStart"/>
+      <w:r>
+        <w:rPr>
+          <w:rFonts w:ascii="Times New Roman" w:hAnsi="Times New Roman" w:cs="Times New Roman"/>
+        </w:rPr>
+        <w:t>i</w:t>
+      </w:r>
+      <w:proofErr w:type="spellEnd"/>
+      <w:r>
+        <w:rPr>
+          <w:rFonts w:ascii="Times New Roman" w:hAnsi="Times New Roman" w:cs="Times New Roman"/>
+        </w:rPr>
+        <w:t xml:space="preserve"> in 1:</w:t>
+      </w:r>
+      <w:r>
+        <w:rPr>
+          <w:rFonts w:ascii="Times New Roman" w:hAnsi="Times New Roman" w:cs="Times New Roman"/>
+        </w:rPr>
+        <w:t>length(p</w:t>
+      </w:r>
+      <w:r>
+        <w:rPr>
+          <w:rFonts w:ascii="Times New Roman" w:hAnsi="Times New Roman" w:cs="Times New Roman"/>
+        </w:rPr>
+        <w:t>){p</w:t>
+      </w:r>
+      <w:r>
+        <w:rPr>
+          <w:rFonts w:ascii="Times New Roman" w:hAnsi="Times New Roman" w:cs="Times New Roman"/>
+        </w:rPr>
+        <w:t>[</w:t>
+      </w:r>
+      <w:proofErr w:type="spellStart"/>
+      <w:r>
+        <w:rPr>
+          <w:rFonts w:ascii="Times New Roman" w:hAnsi="Times New Roman" w:cs="Times New Roman"/>
+        </w:rPr>
+        <w:t>i</w:t>
+      </w:r>
+      <w:proofErr w:type="spellEnd"/>
+      <w:r>
+        <w:rPr>
+          <w:rFonts w:ascii="Times New Roman" w:hAnsi="Times New Roman" w:cs="Times New Roman"/>
+        </w:rPr>
+        <w:t>]</w:t>
+      </w:r>
+      <w:r>
+        <w:rPr>
+          <w:rFonts w:ascii="Times New Roman" w:hAnsi="Times New Roman" w:cs="Times New Roman"/>
+        </w:rPr>
+        <w:t xml:space="preserve"> &lt;- </w:t>
+      </w:r>
+      <w:r>
+        <w:rPr>
+          <w:rFonts w:ascii="Times New Roman" w:hAnsi="Times New Roman" w:cs="Times New Roman"/>
+        </w:rPr>
+        <w:t>i</w:t>
+      </w:r>
+      <w:r>
+        <w:rPr>
+          <w:rFonts w:ascii="Times New Roman" w:hAnsi="Times New Roman" w:cs="Times New Roman"/>
+        </w:rPr>
+        <w:t>}</w:t>
+      </w:r>
       <w:bookmarkStart w:id="0" w:name="_GoBack"/>
       <w:bookmarkEnd w:id="0"/>
-      <w:r>
-        <w:rPr>
-          <w:rFonts w:ascii="Times New Roman" w:hAnsi="Times New Roman" w:cs="Times New Roman"/>
-        </w:rPr>
-        <w:t xml:space="preserve">, call them </w:t>
-      </w:r>
-      <w:r>
-        <w:rPr>
-          <w:rFonts w:ascii="Times New Roman" w:hAnsi="Times New Roman" w:cs="Times New Roman"/>
-        </w:rPr>
-        <w:t>population effects</w:t>
-      </w:r>
-    </w:p>
-    <w:p>
-      <w:pPr>
-        <w:spacing w:after="120" w:line="276" w:lineRule="auto"/>
-        <w:rPr>
-          <w:rFonts w:ascii="Times New Roman" w:hAnsi="Times New Roman" w:cs="Times New Roman"/>
-        </w:rPr>
-      </w:pPr>
-    </w:p>
-    <w:p>
-      <w:pPr>
-        <w:spacing w:after="120" w:line="276" w:lineRule="auto"/>
-        <w:rPr>
-          <w:rFonts w:ascii="Times New Roman" w:hAnsi="Times New Roman" w:cs="Times New Roman"/>
-        </w:rPr>
-      </w:pPr>
-      <w:r>
-        <w:rPr>
-          <w:rFonts w:ascii="Times New Roman" w:hAnsi="Times New Roman" w:cs="Times New Roman"/>
-        </w:rPr>
-        <w:t>Questions:</w:t>
-      </w:r>
-    </w:p>
-    <w:p>
-      <w:pPr>
-        <w:spacing w:after="120" w:line="276" w:lineRule="auto"/>
-        <w:rPr>
-          <w:rFonts w:ascii="Times New Roman" w:hAnsi="Times New Roman" w:cs="Times New Roman"/>
-        </w:rPr>
-      </w:pPr>
-      <w:r>
-        <w:rPr>
-          <w:rFonts w:ascii="Times New Roman" w:hAnsi="Times New Roman" w:cs="Times New Roman"/>
-        </w:rPr>
-        <w:t>How do you know when to make smaller subset models</w:t>
-      </w:r>
-    </w:p>
-    <w:p>
-      <w:pPr>
-        <w:spacing w:after="120" w:line="276" w:lineRule="auto"/>
-        <w:rPr>
-          <w:rFonts w:ascii="Times New Roman" w:hAnsi="Times New Roman" w:cs="Times New Roman"/>
-        </w:rPr>
-      </w:pPr>
-    </w:p>
-    <w:p>
-      <w:pPr>
-        <w:spacing w:after="120" w:line="276" w:lineRule="auto"/>
-        <w:rPr>
-          <w:rFonts w:ascii="Times New Roman" w:hAnsi="Times New Roman" w:cs="Times New Roman"/>
-        </w:rPr>
-      </w:pPr>
-      <w:r>
-        <w:rPr>
-          <w:rFonts w:ascii="Times New Roman" w:hAnsi="Times New Roman" w:cs="Times New Roman"/>
-        </w:rPr>
-        <w:t>Extra things to make:</w:t>
-      </w:r>
-    </w:p>
-    <w:p>
-      <w:pPr>
-        <w:spacing w:after="120" w:line="276" w:lineRule="auto"/>
-        <w:rPr>
-          <w:rFonts w:ascii="Times New Roman" w:hAnsi="Times New Roman" w:cs="Times New Roman"/>
-        </w:rPr>
-      </w:pPr>
-    </w:p>
-    <w:p>
-      <w:pPr>
-        <w:spacing w:after="120" w:line="276" w:lineRule="auto"/>
-        <w:rPr>
-          <w:rFonts w:ascii="Times New Roman" w:hAnsi="Times New Roman" w:cs="Times New Roman"/>
-        </w:rPr>
-      </w:pPr>
-      <w:r>
-        <w:rPr>
-          <w:rFonts w:ascii="Times New Roman" w:hAnsi="Times New Roman" w:cs="Times New Roman"/>
-        </w:rPr>
-        <w:t>**Package for extracting formula, determining model differences, and filling these in for the AIC table**</w:t>
-      </w:r>
-    </w:p>
-    <w:p>
-      <w:pPr>
-        <w:spacing w:after="120" w:line="276" w:lineRule="auto"/>
-        <w:rPr>
-          <w:rFonts w:ascii="Times New Roman" w:hAnsi="Times New Roman" w:cs="Times New Roman"/>
-        </w:rPr>
-      </w:pPr>
     </w:p>
     <w:sectPr>
       <w:pgSz w:w="11900" w:h="16840"/>
@@ -2416,7 +2947,7 @@
 </file>
 
 <file path=customXml/itemProps1.xml><?xml version="1.0" encoding="utf-8"?>
-<ds:datastoreItem xmlns:ds="http://schemas.openxmlformats.org/officeDocument/2006/customXml" ds:itemID="{D4411B19-9681-B94B-979F-7A68AE50968A}">
+<ds:datastoreItem xmlns:ds="http://schemas.openxmlformats.org/officeDocument/2006/customXml" ds:itemID="{8DF32243-AE33-6242-8BBF-D88B8800AEC6}">
   <ds:schemaRefs>
     <ds:schemaRef ds:uri="http://schemas.openxmlformats.org/officeDocument/2006/bibliography"/>
   </ds:schemaRefs>

</xml_diff>

<commit_message>
End of Day 3
</commit_message>
<xml_diff>
--- a/Best things learned from Murray.docx
+++ b/Best things learned from Murray.docx
@@ -1375,6 +1375,127 @@
     </w:p>
     <w:p>
       <w:pPr>
+        <w:pStyle w:val="ListParagraph"/>
+        <w:numPr>
+          <w:ilvl w:val="0"/>
+          <w:numId w:val="4"/>
+        </w:numPr>
+        <w:spacing w:after="120" w:line="276" w:lineRule="auto"/>
+        <w:rPr>
+          <w:rFonts w:ascii="Times New Roman" w:hAnsi="Times New Roman" w:cs="Times New Roman"/>
+        </w:rPr>
+      </w:pPr>
+      <w:r>
+        <w:rPr>
+          <w:rFonts w:ascii="Times New Roman" w:hAnsi="Times New Roman" w:cs="Times New Roman"/>
+          <w:b/>
+        </w:rPr>
+        <w:t>Fitted</w:t>
+      </w:r>
+      <w:r>
+        <w:rPr>
+          <w:rFonts w:ascii="Times New Roman" w:hAnsi="Times New Roman" w:cs="Times New Roman"/>
+        </w:rPr>
+        <w:t xml:space="preserve"> values are always on the </w:t>
+      </w:r>
+      <w:r>
+        <w:rPr>
+          <w:rFonts w:ascii="Times New Roman" w:hAnsi="Times New Roman" w:cs="Times New Roman"/>
+          <w:b/>
+        </w:rPr>
+        <w:t>response</w:t>
+      </w:r>
+      <w:r>
+        <w:rPr>
+          <w:rFonts w:ascii="Times New Roman" w:hAnsi="Times New Roman" w:cs="Times New Roman"/>
+        </w:rPr>
+        <w:t xml:space="preserve"> scale</w:t>
+      </w:r>
+      <w:r>
+        <w:rPr>
+          <w:rFonts w:ascii="Times New Roman" w:hAnsi="Times New Roman" w:cs="Times New Roman"/>
+        </w:rPr>
+        <w:t xml:space="preserve"> and </w:t>
+      </w:r>
+      <w:r>
+        <w:rPr>
+          <w:rFonts w:ascii="Times New Roman" w:hAnsi="Times New Roman" w:cs="Times New Roman"/>
+          <w:i/>
+        </w:rPr>
+        <w:t>p</w:t>
+      </w:r>
+      <w:r>
+        <w:rPr>
+          <w:rFonts w:ascii="Times New Roman" w:hAnsi="Times New Roman" w:cs="Times New Roman"/>
+          <w:i/>
+        </w:rPr>
+        <w:t>redicted</w:t>
+      </w:r>
+      <w:r>
+        <w:rPr>
+          <w:rFonts w:ascii="Times New Roman" w:hAnsi="Times New Roman" w:cs="Times New Roman"/>
+        </w:rPr>
+        <w:t xml:space="preserve"> values are always on the </w:t>
+      </w:r>
+      <w:r>
+        <w:rPr>
+          <w:rFonts w:ascii="Times New Roman" w:hAnsi="Times New Roman" w:cs="Times New Roman"/>
+          <w:i/>
+        </w:rPr>
+        <w:t>link</w:t>
+      </w:r>
+      <w:r>
+        <w:rPr>
+          <w:rFonts w:ascii="Times New Roman" w:hAnsi="Times New Roman" w:cs="Times New Roman"/>
+        </w:rPr>
+        <w:t xml:space="preserve"> scale</w:t>
+      </w:r>
+    </w:p>
+    <w:p>
+      <w:pPr>
+        <w:pStyle w:val="ListParagraph"/>
+        <w:numPr>
+          <w:ilvl w:val="0"/>
+          <w:numId w:val="4"/>
+        </w:numPr>
+        <w:spacing w:after="120" w:line="276" w:lineRule="auto"/>
+        <w:rPr>
+          <w:rFonts w:ascii="Times New Roman" w:hAnsi="Times New Roman" w:cs="Times New Roman"/>
+        </w:rPr>
+      </w:pPr>
+      <w:proofErr w:type="spellStart"/>
+      <w:r>
+        <w:rPr>
+          <w:rFonts w:ascii="Times New Roman" w:hAnsi="Times New Roman" w:cs="Times New Roman"/>
+        </w:rPr>
+        <w:t>emtrends</w:t>
+      </w:r>
+      <w:proofErr w:type="spellEnd"/>
+      <w:r>
+        <w:rPr>
+          <w:rFonts w:ascii="Times New Roman" w:hAnsi="Times New Roman" w:cs="Times New Roman"/>
+        </w:rPr>
+        <w:t xml:space="preserve"> for polynomial/trends, </w:t>
+      </w:r>
+      <w:proofErr w:type="spellStart"/>
+      <w:r>
+        <w:rPr>
+          <w:rFonts w:ascii="Times New Roman" w:hAnsi="Times New Roman" w:cs="Times New Roman"/>
+        </w:rPr>
+        <w:t>emmeans</w:t>
+      </w:r>
+      <w:proofErr w:type="spellEnd"/>
+      <w:r>
+        <w:rPr>
+          <w:rFonts w:ascii="Times New Roman" w:hAnsi="Times New Roman" w:cs="Times New Roman"/>
+        </w:rPr>
+        <w:t xml:space="preserve"> for marginal means</w:t>
+      </w:r>
+      <w:bookmarkStart w:id="0" w:name="_GoBack"/>
+      <w:bookmarkEnd w:id="0"/>
+    </w:p>
+    <w:p>
+      <w:pPr>
         <w:spacing w:after="120" w:line="276" w:lineRule="auto"/>
         <w:rPr>
           <w:rFonts w:ascii="Times New Roman" w:hAnsi="Times New Roman" w:cs="Times New Roman"/>
@@ -1569,9 +1690,17 @@
         <w:rPr>
           <w:rFonts w:ascii="Times New Roman" w:hAnsi="Times New Roman" w:cs="Times New Roman"/>
         </w:rPr>
-        <w:t>p &lt;- rep(</w:t>
+        <w:t xml:space="preserve">p &lt;- </w:t>
+      </w:r>
+      <w:proofErr w:type="gramStart"/>
+      <w:r>
+        <w:rPr>
+          <w:rFonts w:ascii="Times New Roman" w:hAnsi="Times New Roman" w:cs="Times New Roman"/>
+        </w:rPr>
+        <w:t>rep(</w:t>
       </w:r>
       <w:proofErr w:type="spellStart"/>
+      <w:proofErr w:type="gramEnd"/>
       <w:r>
         <w:rPr>
           <w:rFonts w:ascii="Times New Roman" w:hAnsi="Times New Roman" w:cs="Times New Roman"/>
@@ -1643,20 +1772,20 @@
         </w:rPr>
         <w:t xml:space="preserve"> &lt;- </w:t>
       </w:r>
+      <w:proofErr w:type="spellStart"/>
       <w:r>
         <w:rPr>
           <w:rFonts w:ascii="Times New Roman" w:hAnsi="Times New Roman" w:cs="Times New Roman"/>
         </w:rPr>
         <w:t>i</w:t>
       </w:r>
+      <w:proofErr w:type="spellEnd"/>
       <w:r>
         <w:rPr>
           <w:rFonts w:ascii="Times New Roman" w:hAnsi="Times New Roman" w:cs="Times New Roman"/>
         </w:rPr>
         <w:t>}</w:t>
       </w:r>
-      <w:bookmarkStart w:id="0" w:name="_GoBack"/>
-      <w:bookmarkEnd w:id="0"/>
     </w:p>
     <w:sectPr>
       <w:pgSz w:w="11900" w:h="16840"/>
@@ -2947,7 +3076,7 @@
 </file>
 
 <file path=customXml/itemProps1.xml><?xml version="1.0" encoding="utf-8"?>
-<ds:datastoreItem xmlns:ds="http://schemas.openxmlformats.org/officeDocument/2006/customXml" ds:itemID="{8DF32243-AE33-6242-8BBF-D88B8800AEC6}">
+<ds:datastoreItem xmlns:ds="http://schemas.openxmlformats.org/officeDocument/2006/customXml" ds:itemID="{BC59C3EF-B398-7348-9159-0645F4D2B8B9}">
   <ds:schemaRefs>
     <ds:schemaRef ds:uri="http://schemas.openxmlformats.org/officeDocument/2006/bibliography"/>
   </ds:schemaRefs>

</xml_diff>